<commit_message>
OS HMWK 4 Finished Needs Buddy Tree
</commit_message>
<xml_diff>
--- a/OU Year 3 - 2018/F18 Semester/CSI 4500 - Foundamentals of OS/HMWK/HMWK 4/hw-mem.docx
+++ b/OU Year 3 - 2018/F18 Semester/CSI 4500 - Foundamentals of OS/HMWK/HMWK 4/hw-mem.docx
@@ -27,22 +27,55 @@
     <w:p>
       <w:pPr>
         <w:pStyle w:val="Default"/>
-      </w:pPr>
+        <w:rPr>
+          <w:b/>
+        </w:rPr>
+      </w:pPr>
+      <w:r>
+        <w:tab/>
+      </w:r>
+      <w:r>
+        <w:rPr>
+          <w:b/>
+        </w:rPr>
+        <w:t>It helps keep user programs from crashing one another and the OS.</w:t>
+      </w:r>
     </w:p>
     <w:p>
       <w:pPr>
         <w:pStyle w:val="Default"/>
-      </w:pPr>
+        <w:rPr>
+          <w:b/>
+        </w:rPr>
+      </w:pPr>
+      <w:r>
+        <w:rPr>
+          <w:b/>
+        </w:rPr>
+        <w:tab/>
+      </w:r>
     </w:p>
     <w:p>
       <w:pPr>
         <w:pStyle w:val="Default"/>
-      </w:pPr>
-    </w:p>
-    <w:p>
-      <w:pPr>
-        <w:pStyle w:val="Default"/>
-      </w:pPr>
+        <w:rPr>
+          <w:b/>
+        </w:rPr>
+      </w:pPr>
+      <w:r>
+        <w:rPr>
+          <w:b/>
+        </w:rPr>
+        <w:tab/>
+        <w:t xml:space="preserve">Memory being used can be reallocated by another program, which will create </w:t>
+      </w:r>
+      <w:r>
+        <w:rPr>
+          <w:b/>
+        </w:rPr>
+        <w:tab/>
+        <w:t>errors.</w:t>
+      </w:r>
     </w:p>
     <w:p>
       <w:pPr>
@@ -52,16 +85,11 @@
           <w:u w:val="single"/>
         </w:rPr>
       </w:pPr>
-      <w:proofErr w:type="gramStart"/>
       <w:r>
         <w:t>Question 2</w:t>
       </w:r>
       <w:r>
-        <w:t>.</w:t>
-      </w:r>
-      <w:proofErr w:type="gramEnd"/>
-      <w:r>
-        <w:t xml:space="preserve"> </w:t>
+        <w:t xml:space="preserve">. </w:t>
       </w:r>
       <w:r>
         <w:t>[</w:t>
@@ -380,28 +408,99 @@
         <w:jc w:val="both"/>
       </w:pPr>
       <w:r>
-        <w:t xml:space="preserve">To which physical address does virtual address 130 of process 1 map? If this virtual address does not map to any physical address, </w:t>
-      </w:r>
-      <w:proofErr w:type="gramStart"/>
-      <w:r>
-        <w:t>write ”</w:t>
-      </w:r>
-      <w:proofErr w:type="gramEnd"/>
-      <w:r>
-        <w:t>does not map”.</w:t>
+        <w:t>To which physical address does virtual address 130 of process 1 map? If this virtual address does not map to any physical address, write ”does not map”.</w:t>
       </w:r>
     </w:p>
     <w:p>
       <w:pPr>
         <w:pStyle w:val="NormalWeb"/>
+        <w:spacing w:before="0" w:beforeAutospacing="0" w:after="0" w:afterAutospacing="0"/>
         <w:jc w:val="both"/>
       </w:pPr>
+      <w:r>
+        <w:tab/>
+        <w:t xml:space="preserve">Logical address = 130 = pg# (pg Size) + d = </w:t>
+      </w:r>
+      <w:r>
+        <w:rPr>
+          <w:u w:val="single"/>
+        </w:rPr>
+        <w:t>1</w:t>
+      </w:r>
+      <w:r>
+        <w:t xml:space="preserve"> (100) + d </w:t>
+      </w:r>
     </w:p>
     <w:p>
       <w:pPr>
         <w:pStyle w:val="NormalWeb"/>
+        <w:spacing w:before="0" w:beforeAutospacing="0" w:after="0" w:afterAutospacing="0"/>
         <w:jc w:val="both"/>
-      </w:pPr>
+        <w:rPr>
+          <w:b/>
+        </w:rPr>
+      </w:pPr>
+      <w:r>
+        <w:tab/>
+        <w:t xml:space="preserve">THUS, </w:t>
+      </w:r>
+      <w:r>
+        <w:rPr>
+          <w:b/>
+        </w:rPr>
+        <w:t>d = 30, pg# = 1, and so f# = 1</w:t>
+      </w:r>
+    </w:p>
+    <w:p>
+      <w:pPr>
+        <w:pStyle w:val="NormalWeb"/>
+        <w:spacing w:before="0" w:beforeAutospacing="0" w:after="0" w:afterAutospacing="0"/>
+        <w:jc w:val="both"/>
+        <w:rPr>
+          <w:b/>
+        </w:rPr>
+      </w:pPr>
+    </w:p>
+    <w:p>
+      <w:pPr>
+        <w:pStyle w:val="NormalWeb"/>
+        <w:spacing w:before="0" w:beforeAutospacing="0" w:after="0" w:afterAutospacing="0"/>
+        <w:jc w:val="both"/>
+        <w:rPr>
+          <w:b/>
+        </w:rPr>
+      </w:pPr>
+      <w:r>
+        <w:rPr>
+          <w:b/>
+        </w:rPr>
+        <w:tab/>
+        <w:t>Therefore,</w:t>
+      </w:r>
+    </w:p>
+    <w:p>
+      <w:pPr>
+        <w:pStyle w:val="NormalWeb"/>
+        <w:spacing w:before="0" w:beforeAutospacing="0" w:after="0" w:afterAutospacing="0"/>
+        <w:jc w:val="both"/>
+        <w:rPr>
+          <w:b/>
+        </w:rPr>
+      </w:pPr>
+      <w:r>
+        <w:rPr>
+          <w:b/>
+        </w:rPr>
+        <w:tab/>
+        <w:t xml:space="preserve">Physical address = f# (pg Size) + d = 1 (100) + 30 = </w:t>
+      </w:r>
+      <w:r>
+        <w:rPr>
+          <w:b/>
+          <w:u w:val="single"/>
+        </w:rPr>
+        <w:t>130</w:t>
+      </w:r>
     </w:p>
     <w:p>
       <w:pPr>
@@ -413,35 +512,79 @@
         <w:jc w:val="both"/>
       </w:pPr>
       <w:r>
-        <w:t xml:space="preserve">To which physical address does virtual address 17 of process 2 </w:t>
-      </w:r>
-      <w:proofErr w:type="gramStart"/>
-      <w:r>
-        <w:t>map</w:t>
-      </w:r>
-      <w:proofErr w:type="gramEnd"/>
-      <w:r>
-        <w:t xml:space="preserve">? If this virtual address does not map to any physical address, </w:t>
-      </w:r>
-      <w:proofErr w:type="gramStart"/>
-      <w:r>
-        <w:t>write ”</w:t>
-      </w:r>
-      <w:proofErr w:type="gramEnd"/>
-      <w:r>
-        <w:t>does not map”.</w:t>
+        <w:t>To which physical address does virtual address 17 of process 2 map? If this virtual address does not map to any physical address, write ”does not map”.</w:t>
       </w:r>
     </w:p>
     <w:p>
       <w:pPr>
         <w:pStyle w:val="ListParagraph"/>
       </w:pPr>
-    </w:p>
-    <w:p>
-      <w:pPr>
-        <w:pStyle w:val="NormalWeb"/>
-        <w:jc w:val="both"/>
-      </w:pPr>
+      <w:r>
+        <w:t xml:space="preserve">Logical address = 17 = </w:t>
+      </w:r>
+      <w:r>
+        <w:rPr>
+          <w:u w:val="single"/>
+        </w:rPr>
+        <w:t>0</w:t>
+      </w:r>
+      <w:r>
+        <w:t xml:space="preserve"> (100) + d</w:t>
+      </w:r>
+    </w:p>
+    <w:p>
+      <w:pPr>
+        <w:pStyle w:val="ListParagraph"/>
+        <w:rPr>
+          <w:b/>
+        </w:rPr>
+      </w:pPr>
+      <w:r>
+        <w:t xml:space="preserve">THUS, </w:t>
+      </w:r>
+      <w:r>
+        <w:rPr>
+          <w:b/>
+        </w:rPr>
+        <w:t>d = 17 and pg# = 0</w:t>
+      </w:r>
+    </w:p>
+    <w:p>
+      <w:pPr>
+        <w:pStyle w:val="ListParagraph"/>
+        <w:rPr>
+          <w:b/>
+        </w:rPr>
+      </w:pPr>
+    </w:p>
+    <w:p>
+      <w:pPr>
+        <w:pStyle w:val="ListParagraph"/>
+        <w:rPr>
+          <w:b/>
+        </w:rPr>
+      </w:pPr>
+      <w:r>
+        <w:rPr>
+          <w:b/>
+        </w:rPr>
+        <w:t>Process 2 does not associate with page number 0, therefore</w:t>
+      </w:r>
+    </w:p>
+    <w:p>
+      <w:pPr>
+        <w:pStyle w:val="ListParagraph"/>
+        <w:rPr>
+          <w:b/>
+        </w:rPr>
+      </w:pPr>
+      <w:r>
+        <w:rPr>
+          <w:b/>
+          <w:u w:val="single"/>
+        </w:rPr>
+        <w:t>DOES NOT MAP</w:t>
+      </w:r>
     </w:p>
     <w:p>
       <w:pPr>
@@ -459,14 +602,129 @@
     <w:p>
       <w:pPr>
         <w:pStyle w:val="NormalWeb"/>
+        <w:spacing w:before="0" w:beforeAutospacing="0" w:after="0" w:afterAutospacing="0"/>
         <w:jc w:val="both"/>
       </w:pPr>
+      <w:r>
+        <w:tab/>
+        <w:t xml:space="preserve">Physical address = 50 = f# (pg Size) + d = </w:t>
+      </w:r>
+      <w:r>
+        <w:rPr>
+          <w:u w:val="single"/>
+        </w:rPr>
+        <w:t>0</w:t>
+      </w:r>
+      <w:r>
+        <w:t xml:space="preserve"> (100) + d</w:t>
+      </w:r>
     </w:p>
     <w:p>
       <w:pPr>
         <w:pStyle w:val="NormalWeb"/>
+        <w:spacing w:before="0" w:beforeAutospacing="0" w:after="0" w:afterAutospacing="0"/>
         <w:jc w:val="both"/>
-      </w:pPr>
+        <w:rPr>
+          <w:b/>
+        </w:rPr>
+      </w:pPr>
+      <w:r>
+        <w:tab/>
+        <w:t xml:space="preserve">THUS, </w:t>
+      </w:r>
+      <w:r>
+        <w:rPr>
+          <w:b/>
+        </w:rPr>
+        <w:t>d = 50 and f# = 0</w:t>
+      </w:r>
+    </w:p>
+    <w:p>
+      <w:pPr>
+        <w:pStyle w:val="NormalWeb"/>
+        <w:spacing w:before="0" w:beforeAutospacing="0" w:after="0" w:afterAutospacing="0"/>
+        <w:jc w:val="both"/>
+        <w:rPr>
+          <w:b/>
+        </w:rPr>
+      </w:pPr>
+    </w:p>
+    <w:p>
+      <w:pPr>
+        <w:pStyle w:val="NormalWeb"/>
+        <w:spacing w:before="0" w:beforeAutospacing="0" w:after="0" w:afterAutospacing="0"/>
+        <w:jc w:val="both"/>
+        <w:rPr>
+          <w:b/>
+        </w:rPr>
+      </w:pPr>
+      <w:r>
+        <w:rPr>
+          <w:b/>
+        </w:rPr>
+        <w:tab/>
+      </w:r>
+      <w:r>
+        <w:rPr>
+          <w:b/>
+        </w:rPr>
+        <w:t>Therefore,</w:t>
+      </w:r>
+      <w:r>
+        <w:rPr>
+          <w:b/>
+        </w:rPr>
+        <w:t xml:space="preserve"> PID = 1 and pg# = 2</w:t>
+      </w:r>
+    </w:p>
+    <w:p>
+      <w:pPr>
+        <w:pStyle w:val="NormalWeb"/>
+        <w:spacing w:before="0" w:beforeAutospacing="0" w:after="0" w:afterAutospacing="0"/>
+        <w:jc w:val="both"/>
+      </w:pPr>
+      <w:r>
+        <w:rPr>
+          <w:b/>
+        </w:rPr>
+        <w:tab/>
+        <w:t xml:space="preserve">Logical address = pg# (pg Size) + d = 2 (100) + 50 = </w:t>
+      </w:r>
+      <w:r>
+        <w:rPr>
+          <w:b/>
+          <w:u w:val="single"/>
+        </w:rPr>
+        <w:t>250</w:t>
+      </w:r>
+    </w:p>
+    <w:p>
+      <w:pPr>
+        <w:pStyle w:val="NormalWeb"/>
+        <w:spacing w:before="0" w:beforeAutospacing="0" w:after="0" w:afterAutospacing="0"/>
+        <w:jc w:val="both"/>
+      </w:pPr>
+    </w:p>
+    <w:p>
+      <w:pPr>
+        <w:pStyle w:val="NormalWeb"/>
+        <w:spacing w:before="0" w:beforeAutospacing="0" w:after="0" w:afterAutospacing="0"/>
+        <w:jc w:val="both"/>
+        <w:rPr>
+          <w:b/>
+          <w:u w:val="single"/>
+        </w:rPr>
+      </w:pPr>
+      <w:r>
+        <w:tab/>
+      </w:r>
+      <w:r>
+        <w:rPr>
+          <w:b/>
+          <w:u w:val="single"/>
+        </w:rPr>
+        <w:t>Process 1 maps to virtual address 250</w:t>
+      </w:r>
     </w:p>
     <w:p>
       <w:pPr>
@@ -477,42 +735,6 @@
       <w:pPr>
         <w:pStyle w:val="Default"/>
       </w:pPr>
-    </w:p>
-    <w:p>
-      <w:pPr>
-        <w:pStyle w:val="Default"/>
-      </w:pPr>
-    </w:p>
-    <w:p>
-      <w:pPr>
-        <w:pStyle w:val="Default"/>
-      </w:pPr>
-    </w:p>
-    <w:p>
-      <w:pPr>
-        <w:pStyle w:val="Default"/>
-      </w:pPr>
-    </w:p>
-    <w:p>
-      <w:pPr>
-        <w:pStyle w:val="Default"/>
-      </w:pPr>
-    </w:p>
-    <w:p>
-      <w:pPr>
-        <w:pStyle w:val="Default"/>
-      </w:pPr>
-    </w:p>
-    <w:p>
-      <w:pPr>
-        <w:pStyle w:val="Default"/>
-      </w:pPr>
-    </w:p>
-    <w:p>
-      <w:pPr>
-        <w:pStyle w:val="Default"/>
-      </w:pPr>
-      <w:proofErr w:type="gramStart"/>
       <w:r>
         <w:lastRenderedPageBreak/>
         <w:t xml:space="preserve">Question </w:t>
@@ -521,11 +743,7 @@
         <w:t>3</w:t>
       </w:r>
       <w:r>
-        <w:t>.</w:t>
-      </w:r>
-      <w:proofErr w:type="gramEnd"/>
-      <w:r>
-        <w:t xml:space="preserve"> </w:t>
+        <w:t xml:space="preserve">. </w:t>
       </w:r>
       <w:r>
         <w:t>[</w:t>
@@ -992,27 +1210,49 @@
     <w:p>
       <w:pPr>
         <w:pStyle w:val="BodyText"/>
-      </w:pPr>
+        <w:rPr>
+          <w:b/>
+        </w:rPr>
+      </w:pPr>
+      <w:r>
+        <w:tab/>
+      </w:r>
+      <w:r>
+        <w:rPr>
+          <w:b/>
+        </w:rPr>
+        <w:t>{ [0, 2047], [4096, 6143] }</w:t>
+      </w:r>
     </w:p>
     <w:p>
       <w:pPr>
         <w:pStyle w:val="BodyText"/>
+        <w:rPr>
+          <w:b/>
+        </w:rPr>
       </w:pPr>
     </w:p>
     <w:p>
       <w:pPr>
         <w:pStyle w:val="BodyText"/>
-      </w:pPr>
-    </w:p>
-    <w:p>
-      <w:pPr>
-        <w:pStyle w:val="BodyText"/>
-      </w:pPr>
-    </w:p>
-    <w:p>
-      <w:pPr>
-        <w:pStyle w:val="BodyText"/>
-      </w:pPr>
+        <w:rPr>
+          <w:b/>
+        </w:rPr>
+      </w:pPr>
+      <w:r>
+        <w:rPr>
+          <w:b/>
+        </w:rPr>
+        <w:tab/>
+        <w:t xml:space="preserve">The virtual address range that would result in a page fault would be the set </w:t>
+      </w:r>
+      <w:r>
+        <w:rPr>
+          <w:b/>
+        </w:rPr>
+        <w:tab/>
+        <w:t xml:space="preserve">containing the ranges: 0 to 2047 and 4096 to 6143 </w:t>
+      </w:r>
     </w:p>
     <w:p>
       <w:pPr>
@@ -1046,23 +1286,7 @@
         <w:t xml:space="preserve">ordered </w:t>
       </w:r>
       <w:r>
-        <w:t>references to the virtual addresses (</w:t>
-      </w:r>
-      <w:proofErr w:type="spellStart"/>
-      <w:r>
-        <w:t>i</w:t>
-      </w:r>
-      <w:proofErr w:type="spellEnd"/>
-      <w:r>
-        <w:t xml:space="preserve">) 4500, (ii) 8000, (iii) 3000, (iv) </w:t>
-      </w:r>
-      <w:proofErr w:type="gramStart"/>
-      <w:r>
-        <w:t>1100,</w:t>
-      </w:r>
-      <w:proofErr w:type="gramEnd"/>
-      <w:r>
-        <w:t xml:space="preserve"> please calculate the main memory (physical) addresses. If there is a page fault, please use LRU based page replacement to replace the page. How which page will be affected and compute the physical addresses after the page fault. We assume the reference string is 2 4 7 3 0 4 3 0 7 5 0 7 6 0 2 3 6 4 7 6 3 2 before the new reference.</w:t>
+        <w:t xml:space="preserve">references to the virtual addresses (i) 4500, (ii) 8000, (iii) 3000, (iv) 1100, please calculate the main memory (physical) addresses. If there is a page fault, please use LRU based page replacement to replace the page. How which page will be affected and compute the physical addresses after the page fault. We assume the reference string is </w:t>
       </w:r>
     </w:p>
     <w:p>
@@ -1070,6 +1294,9 @@
         <w:pStyle w:val="BodyText"/>
         <w:ind w:left="720"/>
       </w:pPr>
+      <w:r>
+        <w:t>2 4 7 3 0 4 3 0 7 5 0 7 6 0 2 3 6 4 7 6 3 2 before the new reference.</w:t>
+      </w:r>
     </w:p>
     <w:p>
       <w:pPr>
@@ -1082,6 +1309,9 @@
         <w:pStyle w:val="BodyText"/>
         <w:ind w:left="720"/>
       </w:pPr>
+      <w:r>
+        <w:t>PG SIZE (N) = 1024 AND MAIN MEMORY CONSISTS OF 4 PAGE FRAMES</w:t>
+      </w:r>
     </w:p>
     <w:p>
       <w:pPr>
@@ -1092,73 +1322,2368 @@
     <w:p>
       <w:pPr>
         <w:pStyle w:val="BodyText"/>
-        <w:ind w:left="720"/>
-      </w:pPr>
+        <w:numPr>
+          <w:ilvl w:val="0"/>
+          <w:numId w:val="6"/>
+        </w:numPr>
+      </w:pPr>
+      <w:r>
+        <w:t xml:space="preserve">4500, reference string </w:t>
+      </w:r>
+      <w:r>
+        <w:rPr>
+          <w:u w:val="single"/>
+        </w:rPr>
+        <w:t>7</w:t>
+      </w:r>
+      <w:r>
+        <w:t>632</w:t>
+      </w:r>
     </w:p>
     <w:p>
       <w:pPr>
         <w:pStyle w:val="BodyText"/>
-        <w:ind w:left="720"/>
-      </w:pPr>
+        <w:ind w:left="1440"/>
+        <w:rPr>
+          <w:u w:val="single"/>
+        </w:rPr>
+      </w:pPr>
+      <w:r>
+        <w:t xml:space="preserve">4500 = pg# (N) + d = </w:t>
+      </w:r>
+      <w:r>
+        <w:rPr>
+          <w:u w:val="single"/>
+        </w:rPr>
+        <w:t>4</w:t>
+      </w:r>
+      <w:r>
+        <w:t xml:space="preserve"> (1024) + d, </w:t>
+      </w:r>
+      <w:r>
+        <w:rPr>
+          <w:u w:val="single"/>
+        </w:rPr>
+        <w:t>d = 404</w:t>
+      </w:r>
+      <w:r>
+        <w:rPr>
+          <w:u w:val="single"/>
+        </w:rPr>
+        <w:t xml:space="preserve"> and pg# = 4</w:t>
+      </w:r>
     </w:p>
     <w:p>
       <w:pPr>
         <w:pStyle w:val="BodyText"/>
-        <w:ind w:left="720"/>
+        <w:ind w:left="1440"/>
+        <w:rPr>
+          <w:u w:val="single"/>
+        </w:rPr>
       </w:pPr>
     </w:p>
     <w:p>
       <w:pPr>
         <w:pStyle w:val="BodyText"/>
-        <w:ind w:left="720"/>
-      </w:pPr>
+        <w:ind w:left="1440"/>
+        <w:rPr>
+          <w:u w:val="single"/>
+        </w:rPr>
+      </w:pPr>
+      <w:r>
+        <w:t>Results in a page fault, page replacement needed and will be conducted on pg 7</w:t>
+      </w:r>
+      <w:r>
+        <w:t xml:space="preserve"> by LRU</w:t>
+      </w:r>
+      <w:r>
+        <w:t xml:space="preserve">. </w:t>
+      </w:r>
+      <w:r>
+        <w:rPr>
+          <w:u w:val="single"/>
+        </w:rPr>
+        <w:t>The frame # utilized will be 1.</w:t>
+      </w:r>
     </w:p>
     <w:p>
       <w:pPr>
         <w:pStyle w:val="BodyText"/>
-        <w:ind w:left="720"/>
+        <w:ind w:left="1440"/>
       </w:pPr>
     </w:p>
     <w:p>
       <w:pPr>
         <w:pStyle w:val="BodyText"/>
-        <w:ind w:left="720"/>
-      </w:pPr>
+        <w:ind w:left="1440"/>
+      </w:pPr>
+      <w:r>
+        <w:t>Therefore,</w:t>
+      </w:r>
     </w:p>
     <w:p>
       <w:pPr>
         <w:pStyle w:val="BodyText"/>
-        <w:ind w:left="720"/>
-      </w:pPr>
+        <w:ind w:left="1440"/>
+        <w:rPr>
+          <w:b/>
+          <w:u w:val="single"/>
+        </w:rPr>
+      </w:pPr>
+      <w:r>
+        <w:rPr>
+          <w:b/>
+        </w:rPr>
+        <w:t xml:space="preserve">Physical address = f# (N) + d = 1 (1024) + 404 = </w:t>
+      </w:r>
+      <w:r>
+        <w:rPr>
+          <w:b/>
+          <w:u w:val="single"/>
+        </w:rPr>
+        <w:t>1428</w:t>
+      </w:r>
     </w:p>
     <w:p>
       <w:pPr>
         <w:pStyle w:val="BodyText"/>
-        <w:ind w:left="720"/>
+        <w:ind w:left="1440"/>
+        <w:rPr>
+          <w:b/>
+        </w:rPr>
       </w:pPr>
     </w:p>
     <w:p>
       <w:pPr>
         <w:pStyle w:val="BodyText"/>
-        <w:ind w:left="720"/>
-      </w:pPr>
-    </w:p>
+        <w:ind w:left="1440"/>
+        <w:rPr>
+          <w:b/>
+        </w:rPr>
+      </w:pPr>
+      <w:r>
+        <w:rPr>
+          <w:b/>
+        </w:rPr>
+        <w:t>The table now looks like this:</w:t>
+      </w:r>
+    </w:p>
+    <w:tbl>
+      <w:tblPr>
+        <w:tblW w:w="0" w:type="auto"/>
+        <w:jc w:val="center"/>
+        <w:tblBorders>
+          <w:top w:val="single" w:sz="4" w:space="0" w:color="auto"/>
+          <w:left w:val="single" w:sz="4" w:space="0" w:color="auto"/>
+          <w:bottom w:val="single" w:sz="4" w:space="0" w:color="auto"/>
+          <w:right w:val="single" w:sz="4" w:space="0" w:color="auto"/>
+          <w:insideH w:val="single" w:sz="4" w:space="0" w:color="auto"/>
+          <w:insideV w:val="single" w:sz="4" w:space="0" w:color="auto"/>
+        </w:tblBorders>
+        <w:tblLook w:val="0000"/>
+      </w:tblPr>
+      <w:tblGrid>
+        <w:gridCol w:w="1589"/>
+        <w:gridCol w:w="1723"/>
+        <w:gridCol w:w="1236"/>
+      </w:tblGrid>
+      <w:tr>
+        <w:trPr>
+          <w:jc w:val="center"/>
+        </w:trPr>
+        <w:tc>
+          <w:tcPr>
+            <w:tcW w:w="0" w:type="auto"/>
+          </w:tcPr>
+          <w:p>
+            <w:pPr>
+              <w:pStyle w:val="BodyText"/>
+            </w:pPr>
+            <w:r>
+              <w:t>Virtual page #</w:t>
+            </w:r>
+          </w:p>
+        </w:tc>
+        <w:tc>
+          <w:tcPr>
+            <w:tcW w:w="0" w:type="auto"/>
+          </w:tcPr>
+          <w:p>
+            <w:pPr>
+              <w:pStyle w:val="BodyText"/>
+            </w:pPr>
+            <w:r>
+              <w:t>Physical page #</w:t>
+            </w:r>
+          </w:p>
+        </w:tc>
+        <w:tc>
+          <w:tcPr>
+            <w:tcW w:w="0" w:type="auto"/>
+          </w:tcPr>
+          <w:p>
+            <w:pPr>
+              <w:pStyle w:val="BodyText"/>
+            </w:pPr>
+            <w:r>
+              <w:t xml:space="preserve">Valid Flag </w:t>
+            </w:r>
+          </w:p>
+        </w:tc>
+      </w:tr>
+      <w:tr>
+        <w:trPr>
+          <w:jc w:val="center"/>
+        </w:trPr>
+        <w:tc>
+          <w:tcPr>
+            <w:tcW w:w="0" w:type="auto"/>
+          </w:tcPr>
+          <w:p>
+            <w:pPr>
+              <w:pStyle w:val="BodyText"/>
+            </w:pPr>
+            <w:r>
+              <w:t>0</w:t>
+            </w:r>
+          </w:p>
+        </w:tc>
+        <w:tc>
+          <w:tcPr>
+            <w:tcW w:w="0" w:type="auto"/>
+          </w:tcPr>
+          <w:p>
+            <w:pPr>
+              <w:pStyle w:val="BodyText"/>
+            </w:pPr>
+          </w:p>
+        </w:tc>
+        <w:tc>
+          <w:tcPr>
+            <w:tcW w:w="0" w:type="auto"/>
+          </w:tcPr>
+          <w:p>
+            <w:pPr>
+              <w:pStyle w:val="BodyText"/>
+            </w:pPr>
+            <w:r>
+              <w:t>No</w:t>
+            </w:r>
+          </w:p>
+        </w:tc>
+      </w:tr>
+      <w:tr>
+        <w:trPr>
+          <w:jc w:val="center"/>
+        </w:trPr>
+        <w:tc>
+          <w:tcPr>
+            <w:tcW w:w="0" w:type="auto"/>
+          </w:tcPr>
+          <w:p>
+            <w:pPr>
+              <w:pStyle w:val="BodyText"/>
+            </w:pPr>
+            <w:r>
+              <w:t>1</w:t>
+            </w:r>
+          </w:p>
+        </w:tc>
+        <w:tc>
+          <w:tcPr>
+            <w:tcW w:w="0" w:type="auto"/>
+          </w:tcPr>
+          <w:p>
+            <w:pPr>
+              <w:pStyle w:val="BodyText"/>
+            </w:pPr>
+          </w:p>
+        </w:tc>
+        <w:tc>
+          <w:tcPr>
+            <w:tcW w:w="0" w:type="auto"/>
+          </w:tcPr>
+          <w:p>
+            <w:pPr>
+              <w:pStyle w:val="BodyText"/>
+            </w:pPr>
+            <w:r>
+              <w:t>No</w:t>
+            </w:r>
+          </w:p>
+        </w:tc>
+      </w:tr>
+      <w:tr>
+        <w:trPr>
+          <w:jc w:val="center"/>
+        </w:trPr>
+        <w:tc>
+          <w:tcPr>
+            <w:tcW w:w="0" w:type="auto"/>
+          </w:tcPr>
+          <w:p>
+            <w:pPr>
+              <w:pStyle w:val="BodyText"/>
+            </w:pPr>
+            <w:r>
+              <w:t>2</w:t>
+            </w:r>
+          </w:p>
+        </w:tc>
+        <w:tc>
+          <w:tcPr>
+            <w:tcW w:w="0" w:type="auto"/>
+          </w:tcPr>
+          <w:p>
+            <w:pPr>
+              <w:pStyle w:val="BodyText"/>
+            </w:pPr>
+            <w:r>
+              <w:t>2</w:t>
+            </w:r>
+          </w:p>
+        </w:tc>
+        <w:tc>
+          <w:tcPr>
+            <w:tcW w:w="0" w:type="auto"/>
+          </w:tcPr>
+          <w:p>
+            <w:pPr>
+              <w:pStyle w:val="BodyText"/>
+            </w:pPr>
+            <w:r>
+              <w:t>Yes</w:t>
+            </w:r>
+          </w:p>
+        </w:tc>
+      </w:tr>
+      <w:tr>
+        <w:trPr>
+          <w:jc w:val="center"/>
+        </w:trPr>
+        <w:tc>
+          <w:tcPr>
+            <w:tcW w:w="0" w:type="auto"/>
+          </w:tcPr>
+          <w:p>
+            <w:pPr>
+              <w:pStyle w:val="BodyText"/>
+            </w:pPr>
+            <w:r>
+              <w:t>3</w:t>
+            </w:r>
+          </w:p>
+        </w:tc>
+        <w:tc>
+          <w:tcPr>
+            <w:tcW w:w="0" w:type="auto"/>
+          </w:tcPr>
+          <w:p>
+            <w:pPr>
+              <w:pStyle w:val="BodyText"/>
+            </w:pPr>
+            <w:r>
+              <w:t>3</w:t>
+            </w:r>
+          </w:p>
+        </w:tc>
+        <w:tc>
+          <w:tcPr>
+            <w:tcW w:w="0" w:type="auto"/>
+          </w:tcPr>
+          <w:p>
+            <w:pPr>
+              <w:pStyle w:val="BodyText"/>
+            </w:pPr>
+            <w:r>
+              <w:t>Yes</w:t>
+            </w:r>
+          </w:p>
+        </w:tc>
+      </w:tr>
+      <w:tr>
+        <w:trPr>
+          <w:jc w:val="center"/>
+        </w:trPr>
+        <w:tc>
+          <w:tcPr>
+            <w:tcW w:w="0" w:type="auto"/>
+          </w:tcPr>
+          <w:p>
+            <w:pPr>
+              <w:pStyle w:val="BodyText"/>
+            </w:pPr>
+            <w:r>
+              <w:lastRenderedPageBreak/>
+              <w:t>4</w:t>
+            </w:r>
+          </w:p>
+        </w:tc>
+        <w:tc>
+          <w:tcPr>
+            <w:tcW w:w="0" w:type="auto"/>
+          </w:tcPr>
+          <w:p>
+            <w:pPr>
+              <w:pStyle w:val="BodyText"/>
+              <w:rPr>
+                <w:b/>
+              </w:rPr>
+            </w:pPr>
+            <w:r>
+              <w:rPr>
+                <w:b/>
+              </w:rPr>
+              <w:t>1</w:t>
+            </w:r>
+          </w:p>
+        </w:tc>
+        <w:tc>
+          <w:tcPr>
+            <w:tcW w:w="0" w:type="auto"/>
+          </w:tcPr>
+          <w:p>
+            <w:pPr>
+              <w:pStyle w:val="BodyText"/>
+              <w:rPr>
+                <w:b/>
+              </w:rPr>
+            </w:pPr>
+            <w:r>
+              <w:rPr>
+                <w:b/>
+              </w:rPr>
+              <w:t>YES</w:t>
+            </w:r>
+          </w:p>
+        </w:tc>
+      </w:tr>
+      <w:tr>
+        <w:trPr>
+          <w:jc w:val="center"/>
+        </w:trPr>
+        <w:tc>
+          <w:tcPr>
+            <w:tcW w:w="0" w:type="auto"/>
+          </w:tcPr>
+          <w:p>
+            <w:pPr>
+              <w:pStyle w:val="BodyText"/>
+            </w:pPr>
+            <w:r>
+              <w:t>5</w:t>
+            </w:r>
+          </w:p>
+        </w:tc>
+        <w:tc>
+          <w:tcPr>
+            <w:tcW w:w="0" w:type="auto"/>
+          </w:tcPr>
+          <w:p>
+            <w:pPr>
+              <w:pStyle w:val="BodyText"/>
+            </w:pPr>
+          </w:p>
+        </w:tc>
+        <w:tc>
+          <w:tcPr>
+            <w:tcW w:w="0" w:type="auto"/>
+          </w:tcPr>
+          <w:p>
+            <w:pPr>
+              <w:pStyle w:val="BodyText"/>
+            </w:pPr>
+            <w:r>
+              <w:t>No</w:t>
+            </w:r>
+          </w:p>
+        </w:tc>
+      </w:tr>
+      <w:tr>
+        <w:trPr>
+          <w:jc w:val="center"/>
+        </w:trPr>
+        <w:tc>
+          <w:tcPr>
+            <w:tcW w:w="0" w:type="auto"/>
+          </w:tcPr>
+          <w:p>
+            <w:pPr>
+              <w:pStyle w:val="BodyText"/>
+            </w:pPr>
+            <w:r>
+              <w:t>6</w:t>
+            </w:r>
+          </w:p>
+        </w:tc>
+        <w:tc>
+          <w:tcPr>
+            <w:tcW w:w="0" w:type="auto"/>
+          </w:tcPr>
+          <w:p>
+            <w:pPr>
+              <w:pStyle w:val="BodyText"/>
+            </w:pPr>
+            <w:r>
+              <w:t>0</w:t>
+            </w:r>
+          </w:p>
+        </w:tc>
+        <w:tc>
+          <w:tcPr>
+            <w:tcW w:w="0" w:type="auto"/>
+          </w:tcPr>
+          <w:p>
+            <w:pPr>
+              <w:pStyle w:val="BodyText"/>
+            </w:pPr>
+            <w:r>
+              <w:t>Yes</w:t>
+            </w:r>
+          </w:p>
+        </w:tc>
+      </w:tr>
+      <w:tr>
+        <w:trPr>
+          <w:jc w:val="center"/>
+        </w:trPr>
+        <w:tc>
+          <w:tcPr>
+            <w:tcW w:w="0" w:type="auto"/>
+          </w:tcPr>
+          <w:p>
+            <w:pPr>
+              <w:pStyle w:val="BodyText"/>
+            </w:pPr>
+            <w:r>
+              <w:t>7</w:t>
+            </w:r>
+          </w:p>
+        </w:tc>
+        <w:tc>
+          <w:tcPr>
+            <w:tcW w:w="0" w:type="auto"/>
+          </w:tcPr>
+          <w:p>
+            <w:pPr>
+              <w:pStyle w:val="BodyText"/>
+              <w:rPr>
+                <w:b/>
+              </w:rPr>
+            </w:pPr>
+            <w:r>
+              <w:rPr>
+                <w:b/>
+              </w:rPr>
+              <w:t>____________</w:t>
+            </w:r>
+          </w:p>
+        </w:tc>
+        <w:tc>
+          <w:tcPr>
+            <w:tcW w:w="0" w:type="auto"/>
+          </w:tcPr>
+          <w:p>
+            <w:pPr>
+              <w:pStyle w:val="BodyText"/>
+              <w:rPr>
+                <w:b/>
+              </w:rPr>
+            </w:pPr>
+            <w:r>
+              <w:rPr>
+                <w:b/>
+              </w:rPr>
+              <w:t>NO</w:t>
+            </w:r>
+          </w:p>
+        </w:tc>
+      </w:tr>
+    </w:tbl>
     <w:p>
       <w:pPr>
         <w:pStyle w:val="BodyText"/>
-        <w:ind w:left="720"/>
+        <w:ind w:left="1440"/>
       </w:pPr>
     </w:p>
     <w:p>
       <w:pPr>
         <w:pStyle w:val="BodyText"/>
-        <w:ind w:left="720"/>
-      </w:pPr>
+        <w:numPr>
+          <w:ilvl w:val="0"/>
+          <w:numId w:val="6"/>
+        </w:numPr>
+      </w:pPr>
+      <w:r>
+        <w:t>8000</w:t>
+      </w:r>
+      <w:r>
+        <w:t xml:space="preserve">, reference string </w:t>
+      </w:r>
+      <w:r>
+        <w:rPr>
+          <w:u w:val="single"/>
+        </w:rPr>
+        <w:t>6</w:t>
+      </w:r>
+      <w:r>
+        <w:t>324</w:t>
+      </w:r>
     </w:p>
     <w:p>
       <w:pPr>
         <w:pStyle w:val="BodyText"/>
-        <w:ind w:left="720"/>
+        <w:ind w:left="1440"/>
+        <w:rPr>
+          <w:u w:val="single"/>
+        </w:rPr>
+      </w:pPr>
+      <w:r>
+        <w:t xml:space="preserve">8000 = 7 (1024) + d, </w:t>
+      </w:r>
+      <w:r>
+        <w:rPr>
+          <w:u w:val="single"/>
+        </w:rPr>
+        <w:t>d = 832 and pg# = 7</w:t>
+      </w:r>
+    </w:p>
+    <w:p>
+      <w:pPr>
+        <w:pStyle w:val="BodyText"/>
+        <w:ind w:left="1440"/>
+        <w:rPr>
+          <w:u w:val="single"/>
+        </w:rPr>
+      </w:pPr>
+    </w:p>
+    <w:p>
+      <w:pPr>
+        <w:pStyle w:val="BodyText"/>
+        <w:ind w:left="1440"/>
+        <w:rPr>
+          <w:u w:val="single"/>
+        </w:rPr>
+      </w:pPr>
+      <w:r>
+        <w:t xml:space="preserve">Results in a page fault, page replacement needed and will be conducted on pg 6 by LRU. </w:t>
+      </w:r>
+      <w:r>
+        <w:rPr>
+          <w:u w:val="single"/>
+        </w:rPr>
+        <w:t>The frame # utilized will be 0.</w:t>
+      </w:r>
+    </w:p>
+    <w:p>
+      <w:pPr>
+        <w:pStyle w:val="BodyText"/>
+        <w:ind w:left="1440"/>
+      </w:pPr>
+    </w:p>
+    <w:p>
+      <w:pPr>
+        <w:pStyle w:val="BodyText"/>
+        <w:ind w:left="1440"/>
+      </w:pPr>
+      <w:r>
+        <w:t>Therefore,</w:t>
+      </w:r>
+    </w:p>
+    <w:p>
+      <w:pPr>
+        <w:pStyle w:val="BodyText"/>
+        <w:ind w:left="1440"/>
+        <w:rPr>
+          <w:b/>
+          <w:u w:val="single"/>
+        </w:rPr>
+      </w:pPr>
+      <w:r>
+        <w:rPr>
+          <w:b/>
+        </w:rPr>
+        <w:t xml:space="preserve">Physical address = f# (N) + d = 0 (1024) + 832 = </w:t>
+      </w:r>
+      <w:r>
+        <w:rPr>
+          <w:b/>
+          <w:u w:val="single"/>
+        </w:rPr>
+        <w:t>832</w:t>
+      </w:r>
+    </w:p>
+    <w:p>
+      <w:pPr>
+        <w:pStyle w:val="BodyText"/>
+        <w:ind w:left="1440"/>
+        <w:rPr>
+          <w:b/>
+        </w:rPr>
+      </w:pPr>
+    </w:p>
+    <w:p>
+      <w:pPr>
+        <w:pStyle w:val="BodyText"/>
+        <w:ind w:left="1440"/>
+        <w:rPr>
+          <w:b/>
+        </w:rPr>
+      </w:pPr>
+      <w:r>
+        <w:rPr>
+          <w:b/>
+        </w:rPr>
+        <w:t>The table now looks like this:</w:t>
+      </w:r>
+    </w:p>
+    <w:tbl>
+      <w:tblPr>
+        <w:tblW w:w="0" w:type="auto"/>
+        <w:jc w:val="center"/>
+        <w:tblBorders>
+          <w:top w:val="single" w:sz="4" w:space="0" w:color="auto"/>
+          <w:left w:val="single" w:sz="4" w:space="0" w:color="auto"/>
+          <w:bottom w:val="single" w:sz="4" w:space="0" w:color="auto"/>
+          <w:right w:val="single" w:sz="4" w:space="0" w:color="auto"/>
+          <w:insideH w:val="single" w:sz="4" w:space="0" w:color="auto"/>
+          <w:insideV w:val="single" w:sz="4" w:space="0" w:color="auto"/>
+        </w:tblBorders>
+        <w:tblLook w:val="0000"/>
+      </w:tblPr>
+      <w:tblGrid>
+        <w:gridCol w:w="1589"/>
+        <w:gridCol w:w="1723"/>
+        <w:gridCol w:w="1236"/>
+      </w:tblGrid>
+      <w:tr>
+        <w:trPr>
+          <w:jc w:val="center"/>
+        </w:trPr>
+        <w:tc>
+          <w:tcPr>
+            <w:tcW w:w="0" w:type="auto"/>
+          </w:tcPr>
+          <w:p>
+            <w:pPr>
+              <w:pStyle w:val="BodyText"/>
+            </w:pPr>
+            <w:r>
+              <w:t>Virtual page #</w:t>
+            </w:r>
+          </w:p>
+        </w:tc>
+        <w:tc>
+          <w:tcPr>
+            <w:tcW w:w="0" w:type="auto"/>
+          </w:tcPr>
+          <w:p>
+            <w:pPr>
+              <w:pStyle w:val="BodyText"/>
+            </w:pPr>
+            <w:r>
+              <w:t>Physical page #</w:t>
+            </w:r>
+          </w:p>
+        </w:tc>
+        <w:tc>
+          <w:tcPr>
+            <w:tcW w:w="0" w:type="auto"/>
+          </w:tcPr>
+          <w:p>
+            <w:pPr>
+              <w:pStyle w:val="BodyText"/>
+            </w:pPr>
+            <w:r>
+              <w:t xml:space="preserve">Valid Flag </w:t>
+            </w:r>
+          </w:p>
+        </w:tc>
+      </w:tr>
+      <w:tr>
+        <w:trPr>
+          <w:jc w:val="center"/>
+        </w:trPr>
+        <w:tc>
+          <w:tcPr>
+            <w:tcW w:w="0" w:type="auto"/>
+          </w:tcPr>
+          <w:p>
+            <w:pPr>
+              <w:pStyle w:val="BodyText"/>
+            </w:pPr>
+            <w:r>
+              <w:t>0</w:t>
+            </w:r>
+          </w:p>
+        </w:tc>
+        <w:tc>
+          <w:tcPr>
+            <w:tcW w:w="0" w:type="auto"/>
+          </w:tcPr>
+          <w:p>
+            <w:pPr>
+              <w:pStyle w:val="BodyText"/>
+            </w:pPr>
+          </w:p>
+        </w:tc>
+        <w:tc>
+          <w:tcPr>
+            <w:tcW w:w="0" w:type="auto"/>
+          </w:tcPr>
+          <w:p>
+            <w:pPr>
+              <w:pStyle w:val="BodyText"/>
+            </w:pPr>
+            <w:r>
+              <w:t>No</w:t>
+            </w:r>
+          </w:p>
+        </w:tc>
+      </w:tr>
+      <w:tr>
+        <w:trPr>
+          <w:jc w:val="center"/>
+        </w:trPr>
+        <w:tc>
+          <w:tcPr>
+            <w:tcW w:w="0" w:type="auto"/>
+          </w:tcPr>
+          <w:p>
+            <w:pPr>
+              <w:pStyle w:val="BodyText"/>
+            </w:pPr>
+            <w:r>
+              <w:t>1</w:t>
+            </w:r>
+          </w:p>
+        </w:tc>
+        <w:tc>
+          <w:tcPr>
+            <w:tcW w:w="0" w:type="auto"/>
+          </w:tcPr>
+          <w:p>
+            <w:pPr>
+              <w:pStyle w:val="BodyText"/>
+            </w:pPr>
+          </w:p>
+        </w:tc>
+        <w:tc>
+          <w:tcPr>
+            <w:tcW w:w="0" w:type="auto"/>
+          </w:tcPr>
+          <w:p>
+            <w:pPr>
+              <w:pStyle w:val="BodyText"/>
+            </w:pPr>
+            <w:r>
+              <w:t>No</w:t>
+            </w:r>
+          </w:p>
+        </w:tc>
+      </w:tr>
+      <w:tr>
+        <w:trPr>
+          <w:jc w:val="center"/>
+        </w:trPr>
+        <w:tc>
+          <w:tcPr>
+            <w:tcW w:w="0" w:type="auto"/>
+          </w:tcPr>
+          <w:p>
+            <w:pPr>
+              <w:pStyle w:val="BodyText"/>
+            </w:pPr>
+            <w:r>
+              <w:t>2</w:t>
+            </w:r>
+          </w:p>
+        </w:tc>
+        <w:tc>
+          <w:tcPr>
+            <w:tcW w:w="0" w:type="auto"/>
+          </w:tcPr>
+          <w:p>
+            <w:pPr>
+              <w:pStyle w:val="BodyText"/>
+            </w:pPr>
+            <w:r>
+              <w:t>2</w:t>
+            </w:r>
+          </w:p>
+        </w:tc>
+        <w:tc>
+          <w:tcPr>
+            <w:tcW w:w="0" w:type="auto"/>
+          </w:tcPr>
+          <w:p>
+            <w:pPr>
+              <w:pStyle w:val="BodyText"/>
+            </w:pPr>
+            <w:r>
+              <w:t>Yes</w:t>
+            </w:r>
+          </w:p>
+        </w:tc>
+      </w:tr>
+      <w:tr>
+        <w:trPr>
+          <w:jc w:val="center"/>
+        </w:trPr>
+        <w:tc>
+          <w:tcPr>
+            <w:tcW w:w="0" w:type="auto"/>
+          </w:tcPr>
+          <w:p>
+            <w:pPr>
+              <w:pStyle w:val="BodyText"/>
+            </w:pPr>
+            <w:r>
+              <w:t>3</w:t>
+            </w:r>
+          </w:p>
+        </w:tc>
+        <w:tc>
+          <w:tcPr>
+            <w:tcW w:w="0" w:type="auto"/>
+          </w:tcPr>
+          <w:p>
+            <w:pPr>
+              <w:pStyle w:val="BodyText"/>
+            </w:pPr>
+            <w:r>
+              <w:t>3</w:t>
+            </w:r>
+          </w:p>
+        </w:tc>
+        <w:tc>
+          <w:tcPr>
+            <w:tcW w:w="0" w:type="auto"/>
+          </w:tcPr>
+          <w:p>
+            <w:pPr>
+              <w:pStyle w:val="BodyText"/>
+            </w:pPr>
+            <w:r>
+              <w:t>Yes</w:t>
+            </w:r>
+          </w:p>
+        </w:tc>
+      </w:tr>
+      <w:tr>
+        <w:trPr>
+          <w:jc w:val="center"/>
+        </w:trPr>
+        <w:tc>
+          <w:tcPr>
+            <w:tcW w:w="0" w:type="auto"/>
+          </w:tcPr>
+          <w:p>
+            <w:pPr>
+              <w:pStyle w:val="BodyText"/>
+            </w:pPr>
+            <w:r>
+              <w:t>4</w:t>
+            </w:r>
+          </w:p>
+        </w:tc>
+        <w:tc>
+          <w:tcPr>
+            <w:tcW w:w="0" w:type="auto"/>
+          </w:tcPr>
+          <w:p>
+            <w:pPr>
+              <w:pStyle w:val="BodyText"/>
+            </w:pPr>
+            <w:r>
+              <w:t>1</w:t>
+            </w:r>
+          </w:p>
+        </w:tc>
+        <w:tc>
+          <w:tcPr>
+            <w:tcW w:w="0" w:type="auto"/>
+          </w:tcPr>
+          <w:p>
+            <w:pPr>
+              <w:pStyle w:val="BodyText"/>
+            </w:pPr>
+            <w:r>
+              <w:t>YES</w:t>
+            </w:r>
+          </w:p>
+        </w:tc>
+      </w:tr>
+      <w:tr>
+        <w:trPr>
+          <w:jc w:val="center"/>
+        </w:trPr>
+        <w:tc>
+          <w:tcPr>
+            <w:tcW w:w="0" w:type="auto"/>
+          </w:tcPr>
+          <w:p>
+            <w:pPr>
+              <w:pStyle w:val="BodyText"/>
+            </w:pPr>
+            <w:r>
+              <w:t>5</w:t>
+            </w:r>
+          </w:p>
+        </w:tc>
+        <w:tc>
+          <w:tcPr>
+            <w:tcW w:w="0" w:type="auto"/>
+          </w:tcPr>
+          <w:p>
+            <w:pPr>
+              <w:pStyle w:val="BodyText"/>
+            </w:pPr>
+          </w:p>
+        </w:tc>
+        <w:tc>
+          <w:tcPr>
+            <w:tcW w:w="0" w:type="auto"/>
+          </w:tcPr>
+          <w:p>
+            <w:pPr>
+              <w:pStyle w:val="BodyText"/>
+            </w:pPr>
+            <w:r>
+              <w:t>No</w:t>
+            </w:r>
+          </w:p>
+        </w:tc>
+      </w:tr>
+      <w:tr>
+        <w:trPr>
+          <w:jc w:val="center"/>
+        </w:trPr>
+        <w:tc>
+          <w:tcPr>
+            <w:tcW w:w="0" w:type="auto"/>
+          </w:tcPr>
+          <w:p>
+            <w:pPr>
+              <w:pStyle w:val="BodyText"/>
+            </w:pPr>
+            <w:r>
+              <w:t>6</w:t>
+            </w:r>
+          </w:p>
+        </w:tc>
+        <w:tc>
+          <w:tcPr>
+            <w:tcW w:w="0" w:type="auto"/>
+          </w:tcPr>
+          <w:p>
+            <w:pPr>
+              <w:pStyle w:val="BodyText"/>
+              <w:rPr>
+                <w:b/>
+              </w:rPr>
+            </w:pPr>
+            <w:r>
+              <w:rPr>
+                <w:b/>
+              </w:rPr>
+              <w:t>____________</w:t>
+            </w:r>
+          </w:p>
+        </w:tc>
+        <w:tc>
+          <w:tcPr>
+            <w:tcW w:w="0" w:type="auto"/>
+          </w:tcPr>
+          <w:p>
+            <w:pPr>
+              <w:pStyle w:val="BodyText"/>
+              <w:rPr>
+                <w:b/>
+              </w:rPr>
+            </w:pPr>
+            <w:r>
+              <w:rPr>
+                <w:b/>
+              </w:rPr>
+              <w:t>NO</w:t>
+            </w:r>
+          </w:p>
+        </w:tc>
+      </w:tr>
+      <w:tr>
+        <w:trPr>
+          <w:jc w:val="center"/>
+        </w:trPr>
+        <w:tc>
+          <w:tcPr>
+            <w:tcW w:w="0" w:type="auto"/>
+          </w:tcPr>
+          <w:p>
+            <w:pPr>
+              <w:pStyle w:val="BodyText"/>
+            </w:pPr>
+            <w:r>
+              <w:t>7</w:t>
+            </w:r>
+          </w:p>
+        </w:tc>
+        <w:tc>
+          <w:tcPr>
+            <w:tcW w:w="0" w:type="auto"/>
+          </w:tcPr>
+          <w:p>
+            <w:pPr>
+              <w:pStyle w:val="BodyText"/>
+              <w:rPr>
+                <w:b/>
+              </w:rPr>
+            </w:pPr>
+            <w:r>
+              <w:rPr>
+                <w:b/>
+              </w:rPr>
+              <w:t>0</w:t>
+            </w:r>
+          </w:p>
+        </w:tc>
+        <w:tc>
+          <w:tcPr>
+            <w:tcW w:w="0" w:type="auto"/>
+          </w:tcPr>
+          <w:p>
+            <w:pPr>
+              <w:pStyle w:val="BodyText"/>
+              <w:rPr>
+                <w:b/>
+              </w:rPr>
+            </w:pPr>
+            <w:r>
+              <w:rPr>
+                <w:b/>
+              </w:rPr>
+              <w:t>YES</w:t>
+            </w:r>
+          </w:p>
+        </w:tc>
+      </w:tr>
+    </w:tbl>
+    <w:p>
+      <w:pPr>
+        <w:pStyle w:val="BodyText"/>
+        <w:ind w:left="1440"/>
+        <w:rPr>
+          <w:b/>
+        </w:rPr>
+      </w:pPr>
+    </w:p>
+    <w:p>
+      <w:pPr>
+        <w:pStyle w:val="BodyText"/>
+        <w:numPr>
+          <w:ilvl w:val="0"/>
+          <w:numId w:val="6"/>
+        </w:numPr>
+      </w:pPr>
+      <w:r>
+        <w:t>3000</w:t>
+      </w:r>
+      <w:r>
+        <w:t xml:space="preserve">, reference string </w:t>
+      </w:r>
+      <w:r>
+        <w:rPr>
+          <w:u w:val="single"/>
+        </w:rPr>
+        <w:t>3</w:t>
+      </w:r>
+      <w:r>
+        <w:t>247</w:t>
+      </w:r>
+    </w:p>
+    <w:p>
+      <w:pPr>
+        <w:pStyle w:val="BodyText"/>
+        <w:ind w:left="1440"/>
+        <w:rPr>
+          <w:u w:val="single"/>
+        </w:rPr>
+      </w:pPr>
+      <w:r>
+        <w:t xml:space="preserve">3000 = </w:t>
+      </w:r>
+      <w:r>
+        <w:rPr>
+          <w:u w:val="single"/>
+        </w:rPr>
+        <w:t>2</w:t>
+      </w:r>
+      <w:r>
+        <w:t xml:space="preserve"> (1024) + d, </w:t>
+      </w:r>
+      <w:r>
+        <w:rPr>
+          <w:u w:val="single"/>
+        </w:rPr>
+        <w:t>d = 952 and pg# = 2</w:t>
+      </w:r>
+    </w:p>
+    <w:p>
+      <w:pPr>
+        <w:pStyle w:val="BodyText"/>
+        <w:ind w:left="1440"/>
+        <w:rPr>
+          <w:u w:val="single"/>
+        </w:rPr>
+      </w:pPr>
+    </w:p>
+    <w:p>
+      <w:pPr>
+        <w:pStyle w:val="BodyText"/>
+        <w:ind w:left="1440"/>
+        <w:rPr>
+          <w:u w:val="single"/>
+        </w:rPr>
+      </w:pPr>
+      <w:r>
+        <w:t xml:space="preserve">There is no page fault because page 2 is </w:t>
+      </w:r>
+      <w:r>
+        <w:rPr>
+          <w:u w:val="single"/>
+        </w:rPr>
+        <w:t>valid</w:t>
+      </w:r>
+      <w:r>
+        <w:rPr>
+          <w:u w:val="single"/>
+        </w:rPr>
+        <w:t>.</w:t>
+      </w:r>
+      <w:r>
+        <w:t xml:space="preserve"> The frame number will be </w:t>
+      </w:r>
+      <w:r>
+        <w:rPr>
+          <w:u w:val="single"/>
+        </w:rPr>
+        <w:t>2.</w:t>
+      </w:r>
+    </w:p>
+    <w:p>
+      <w:pPr>
+        <w:pStyle w:val="BodyText"/>
+        <w:ind w:left="1440"/>
+      </w:pPr>
+    </w:p>
+    <w:p>
+      <w:pPr>
+        <w:pStyle w:val="BodyText"/>
+        <w:ind w:left="1440"/>
+      </w:pPr>
+      <w:r>
+        <w:t>Therefore,</w:t>
+      </w:r>
+    </w:p>
+    <w:p>
+      <w:pPr>
+        <w:pStyle w:val="BodyText"/>
+        <w:ind w:left="1440"/>
+        <w:rPr>
+          <w:b/>
+          <w:u w:val="single"/>
+        </w:rPr>
+      </w:pPr>
+      <w:r>
+        <w:rPr>
+          <w:b/>
+        </w:rPr>
+        <w:t xml:space="preserve">Physical address = f# (N) + d = 2 (1024) + 952 = </w:t>
+      </w:r>
+      <w:r>
+        <w:rPr>
+          <w:b/>
+          <w:u w:val="single"/>
+        </w:rPr>
+        <w:t>3000</w:t>
+      </w:r>
+    </w:p>
+    <w:p>
+      <w:pPr>
+        <w:pStyle w:val="BodyText"/>
+        <w:ind w:left="1440"/>
+        <w:rPr>
+          <w:b/>
+        </w:rPr>
+      </w:pPr>
+    </w:p>
+    <w:p>
+      <w:pPr>
+        <w:pStyle w:val="BodyText"/>
+        <w:ind w:left="1440"/>
+        <w:rPr>
+          <w:b/>
+        </w:rPr>
+      </w:pPr>
+      <w:r>
+        <w:rPr>
+          <w:b/>
+        </w:rPr>
+        <w:t>The table stays looking like this:</w:t>
+      </w:r>
+    </w:p>
+    <w:tbl>
+      <w:tblPr>
+        <w:tblW w:w="0" w:type="auto"/>
+        <w:jc w:val="center"/>
+        <w:tblBorders>
+          <w:top w:val="single" w:sz="4" w:space="0" w:color="auto"/>
+          <w:left w:val="single" w:sz="4" w:space="0" w:color="auto"/>
+          <w:bottom w:val="single" w:sz="4" w:space="0" w:color="auto"/>
+          <w:right w:val="single" w:sz="4" w:space="0" w:color="auto"/>
+          <w:insideH w:val="single" w:sz="4" w:space="0" w:color="auto"/>
+          <w:insideV w:val="single" w:sz="4" w:space="0" w:color="auto"/>
+        </w:tblBorders>
+        <w:tblLook w:val="0000"/>
+      </w:tblPr>
+      <w:tblGrid>
+        <w:gridCol w:w="1589"/>
+        <w:gridCol w:w="1723"/>
+        <w:gridCol w:w="1236"/>
+      </w:tblGrid>
+      <w:tr>
+        <w:trPr>
+          <w:jc w:val="center"/>
+        </w:trPr>
+        <w:tc>
+          <w:tcPr>
+            <w:tcW w:w="0" w:type="auto"/>
+          </w:tcPr>
+          <w:p>
+            <w:pPr>
+              <w:pStyle w:val="BodyText"/>
+            </w:pPr>
+            <w:r>
+              <w:t>Virtual page #</w:t>
+            </w:r>
+          </w:p>
+        </w:tc>
+        <w:tc>
+          <w:tcPr>
+            <w:tcW w:w="0" w:type="auto"/>
+          </w:tcPr>
+          <w:p>
+            <w:pPr>
+              <w:pStyle w:val="BodyText"/>
+            </w:pPr>
+            <w:r>
+              <w:t>Physical page #</w:t>
+            </w:r>
+          </w:p>
+        </w:tc>
+        <w:tc>
+          <w:tcPr>
+            <w:tcW w:w="0" w:type="auto"/>
+          </w:tcPr>
+          <w:p>
+            <w:pPr>
+              <w:pStyle w:val="BodyText"/>
+            </w:pPr>
+            <w:r>
+              <w:t xml:space="preserve">Valid Flag </w:t>
+            </w:r>
+          </w:p>
+        </w:tc>
+      </w:tr>
+      <w:tr>
+        <w:trPr>
+          <w:jc w:val="center"/>
+        </w:trPr>
+        <w:tc>
+          <w:tcPr>
+            <w:tcW w:w="0" w:type="auto"/>
+          </w:tcPr>
+          <w:p>
+            <w:pPr>
+              <w:pStyle w:val="BodyText"/>
+            </w:pPr>
+            <w:r>
+              <w:t>0</w:t>
+            </w:r>
+          </w:p>
+        </w:tc>
+        <w:tc>
+          <w:tcPr>
+            <w:tcW w:w="0" w:type="auto"/>
+          </w:tcPr>
+          <w:p>
+            <w:pPr>
+              <w:pStyle w:val="BodyText"/>
+            </w:pPr>
+          </w:p>
+        </w:tc>
+        <w:tc>
+          <w:tcPr>
+            <w:tcW w:w="0" w:type="auto"/>
+          </w:tcPr>
+          <w:p>
+            <w:pPr>
+              <w:pStyle w:val="BodyText"/>
+            </w:pPr>
+            <w:r>
+              <w:t>No</w:t>
+            </w:r>
+          </w:p>
+        </w:tc>
+      </w:tr>
+      <w:tr>
+        <w:trPr>
+          <w:jc w:val="center"/>
+        </w:trPr>
+        <w:tc>
+          <w:tcPr>
+            <w:tcW w:w="0" w:type="auto"/>
+          </w:tcPr>
+          <w:p>
+            <w:pPr>
+              <w:pStyle w:val="BodyText"/>
+            </w:pPr>
+            <w:r>
+              <w:t>1</w:t>
+            </w:r>
+          </w:p>
+        </w:tc>
+        <w:tc>
+          <w:tcPr>
+            <w:tcW w:w="0" w:type="auto"/>
+          </w:tcPr>
+          <w:p>
+            <w:pPr>
+              <w:pStyle w:val="BodyText"/>
+            </w:pPr>
+          </w:p>
+        </w:tc>
+        <w:tc>
+          <w:tcPr>
+            <w:tcW w:w="0" w:type="auto"/>
+          </w:tcPr>
+          <w:p>
+            <w:pPr>
+              <w:pStyle w:val="BodyText"/>
+            </w:pPr>
+            <w:r>
+              <w:t>No</w:t>
+            </w:r>
+          </w:p>
+        </w:tc>
+      </w:tr>
+      <w:tr>
+        <w:trPr>
+          <w:jc w:val="center"/>
+        </w:trPr>
+        <w:tc>
+          <w:tcPr>
+            <w:tcW w:w="0" w:type="auto"/>
+          </w:tcPr>
+          <w:p>
+            <w:pPr>
+              <w:pStyle w:val="BodyText"/>
+            </w:pPr>
+            <w:r>
+              <w:t>2</w:t>
+            </w:r>
+          </w:p>
+        </w:tc>
+        <w:tc>
+          <w:tcPr>
+            <w:tcW w:w="0" w:type="auto"/>
+          </w:tcPr>
+          <w:p>
+            <w:pPr>
+              <w:pStyle w:val="BodyText"/>
+            </w:pPr>
+            <w:r>
+              <w:t>2</w:t>
+            </w:r>
+          </w:p>
+        </w:tc>
+        <w:tc>
+          <w:tcPr>
+            <w:tcW w:w="0" w:type="auto"/>
+          </w:tcPr>
+          <w:p>
+            <w:pPr>
+              <w:pStyle w:val="BodyText"/>
+            </w:pPr>
+            <w:r>
+              <w:t>Yes</w:t>
+            </w:r>
+          </w:p>
+        </w:tc>
+      </w:tr>
+      <w:tr>
+        <w:trPr>
+          <w:jc w:val="center"/>
+        </w:trPr>
+        <w:tc>
+          <w:tcPr>
+            <w:tcW w:w="0" w:type="auto"/>
+          </w:tcPr>
+          <w:p>
+            <w:pPr>
+              <w:pStyle w:val="BodyText"/>
+            </w:pPr>
+            <w:r>
+              <w:t>3</w:t>
+            </w:r>
+          </w:p>
+        </w:tc>
+        <w:tc>
+          <w:tcPr>
+            <w:tcW w:w="0" w:type="auto"/>
+          </w:tcPr>
+          <w:p>
+            <w:pPr>
+              <w:pStyle w:val="BodyText"/>
+            </w:pPr>
+            <w:r>
+              <w:t>3</w:t>
+            </w:r>
+          </w:p>
+        </w:tc>
+        <w:tc>
+          <w:tcPr>
+            <w:tcW w:w="0" w:type="auto"/>
+          </w:tcPr>
+          <w:p>
+            <w:pPr>
+              <w:pStyle w:val="BodyText"/>
+            </w:pPr>
+            <w:r>
+              <w:t>Yes</w:t>
+            </w:r>
+          </w:p>
+        </w:tc>
+      </w:tr>
+      <w:tr>
+        <w:trPr>
+          <w:jc w:val="center"/>
+        </w:trPr>
+        <w:tc>
+          <w:tcPr>
+            <w:tcW w:w="0" w:type="auto"/>
+          </w:tcPr>
+          <w:p>
+            <w:pPr>
+              <w:pStyle w:val="BodyText"/>
+            </w:pPr>
+            <w:r>
+              <w:t>4</w:t>
+            </w:r>
+          </w:p>
+        </w:tc>
+        <w:tc>
+          <w:tcPr>
+            <w:tcW w:w="0" w:type="auto"/>
+          </w:tcPr>
+          <w:p>
+            <w:pPr>
+              <w:pStyle w:val="BodyText"/>
+              <w:rPr>
+                <w:b/>
+              </w:rPr>
+            </w:pPr>
+            <w:r>
+              <w:rPr>
+                <w:b/>
+              </w:rPr>
+              <w:t>1</w:t>
+            </w:r>
+          </w:p>
+        </w:tc>
+        <w:tc>
+          <w:tcPr>
+            <w:tcW w:w="0" w:type="auto"/>
+          </w:tcPr>
+          <w:p>
+            <w:pPr>
+              <w:pStyle w:val="BodyText"/>
+              <w:rPr>
+                <w:b/>
+              </w:rPr>
+            </w:pPr>
+            <w:r>
+              <w:rPr>
+                <w:b/>
+              </w:rPr>
+              <w:t>YES</w:t>
+            </w:r>
+          </w:p>
+        </w:tc>
+      </w:tr>
+      <w:tr>
+        <w:trPr>
+          <w:jc w:val="center"/>
+        </w:trPr>
+        <w:tc>
+          <w:tcPr>
+            <w:tcW w:w="0" w:type="auto"/>
+          </w:tcPr>
+          <w:p>
+            <w:pPr>
+              <w:pStyle w:val="BodyText"/>
+            </w:pPr>
+            <w:r>
+              <w:t>5</w:t>
+            </w:r>
+          </w:p>
+        </w:tc>
+        <w:tc>
+          <w:tcPr>
+            <w:tcW w:w="0" w:type="auto"/>
+          </w:tcPr>
+          <w:p>
+            <w:pPr>
+              <w:pStyle w:val="BodyText"/>
+            </w:pPr>
+          </w:p>
+        </w:tc>
+        <w:tc>
+          <w:tcPr>
+            <w:tcW w:w="0" w:type="auto"/>
+          </w:tcPr>
+          <w:p>
+            <w:pPr>
+              <w:pStyle w:val="BodyText"/>
+            </w:pPr>
+            <w:r>
+              <w:t>No</w:t>
+            </w:r>
+          </w:p>
+        </w:tc>
+      </w:tr>
+      <w:tr>
+        <w:trPr>
+          <w:jc w:val="center"/>
+        </w:trPr>
+        <w:tc>
+          <w:tcPr>
+            <w:tcW w:w="0" w:type="auto"/>
+          </w:tcPr>
+          <w:p>
+            <w:pPr>
+              <w:pStyle w:val="BodyText"/>
+            </w:pPr>
+            <w:r>
+              <w:t>6</w:t>
+            </w:r>
+          </w:p>
+        </w:tc>
+        <w:tc>
+          <w:tcPr>
+            <w:tcW w:w="0" w:type="auto"/>
+          </w:tcPr>
+          <w:p>
+            <w:pPr>
+              <w:pStyle w:val="BodyText"/>
+            </w:pPr>
+            <w:r>
+              <w:t>0</w:t>
+            </w:r>
+          </w:p>
+        </w:tc>
+        <w:tc>
+          <w:tcPr>
+            <w:tcW w:w="0" w:type="auto"/>
+          </w:tcPr>
+          <w:p>
+            <w:pPr>
+              <w:pStyle w:val="BodyText"/>
+            </w:pPr>
+            <w:r>
+              <w:t>Yes</w:t>
+            </w:r>
+          </w:p>
+        </w:tc>
+      </w:tr>
+      <w:tr>
+        <w:trPr>
+          <w:jc w:val="center"/>
+        </w:trPr>
+        <w:tc>
+          <w:tcPr>
+            <w:tcW w:w="0" w:type="auto"/>
+          </w:tcPr>
+          <w:p>
+            <w:pPr>
+              <w:pStyle w:val="BodyText"/>
+            </w:pPr>
+            <w:r>
+              <w:t>7</w:t>
+            </w:r>
+          </w:p>
+        </w:tc>
+        <w:tc>
+          <w:tcPr>
+            <w:tcW w:w="0" w:type="auto"/>
+          </w:tcPr>
+          <w:p>
+            <w:pPr>
+              <w:pStyle w:val="BodyText"/>
+              <w:rPr>
+                <w:b/>
+              </w:rPr>
+            </w:pPr>
+            <w:r>
+              <w:rPr>
+                <w:b/>
+              </w:rPr>
+              <w:t>____________</w:t>
+            </w:r>
+          </w:p>
+        </w:tc>
+        <w:tc>
+          <w:tcPr>
+            <w:tcW w:w="0" w:type="auto"/>
+          </w:tcPr>
+          <w:p>
+            <w:pPr>
+              <w:pStyle w:val="BodyText"/>
+              <w:rPr>
+                <w:b/>
+              </w:rPr>
+            </w:pPr>
+            <w:r>
+              <w:rPr>
+                <w:b/>
+              </w:rPr>
+              <w:t>NO</w:t>
+            </w:r>
+          </w:p>
+        </w:tc>
+      </w:tr>
+    </w:tbl>
+    <w:p>
+      <w:pPr>
+        <w:pStyle w:val="BodyText"/>
+        <w:ind w:left="1440"/>
+        <w:rPr>
+          <w:u w:val="single"/>
+        </w:rPr>
+      </w:pPr>
+    </w:p>
+    <w:p>
+      <w:pPr>
+        <w:pStyle w:val="BodyText"/>
+        <w:ind w:left="1440"/>
+        <w:rPr>
+          <w:u w:val="single"/>
+        </w:rPr>
+      </w:pPr>
+    </w:p>
+    <w:p>
+      <w:pPr>
+        <w:pStyle w:val="BodyText"/>
+        <w:ind w:left="1440"/>
+        <w:rPr>
+          <w:u w:val="single"/>
+        </w:rPr>
+      </w:pPr>
+    </w:p>
+    <w:p>
+      <w:pPr>
+        <w:pStyle w:val="BodyText"/>
+        <w:numPr>
+          <w:ilvl w:val="0"/>
+          <w:numId w:val="6"/>
+        </w:numPr>
+      </w:pPr>
+      <w:r>
+        <w:lastRenderedPageBreak/>
+        <w:t>1100</w:t>
+      </w:r>
+      <w:r>
+        <w:t>, reference string 2472</w:t>
+      </w:r>
+      <w:r>
+        <w:t>,</w:t>
+      </w:r>
+      <w:r>
+        <w:t xml:space="preserve"> because duplicates remove first 2 to get </w:t>
+      </w:r>
+      <w:r>
+        <w:rPr>
+          <w:u w:val="single"/>
+        </w:rPr>
+        <w:t>3</w:t>
+      </w:r>
+      <w:r>
+        <w:t>472</w:t>
+      </w:r>
+    </w:p>
+    <w:p>
+      <w:pPr>
+        <w:pStyle w:val="BodyText"/>
+        <w:ind w:left="1440"/>
+        <w:rPr>
+          <w:u w:val="single"/>
+        </w:rPr>
+      </w:pPr>
+      <w:r>
+        <w:t xml:space="preserve">1100 = </w:t>
+      </w:r>
+      <w:r>
+        <w:rPr>
+          <w:u w:val="single"/>
+        </w:rPr>
+        <w:t>1</w:t>
+      </w:r>
+      <w:r>
+        <w:t xml:space="preserve"> (1024) + d, </w:t>
+      </w:r>
+      <w:r>
+        <w:rPr>
+          <w:u w:val="single"/>
+        </w:rPr>
+        <w:t>d = 76 and pg# = 1</w:t>
+      </w:r>
+    </w:p>
+    <w:p>
+      <w:pPr>
+        <w:pStyle w:val="BodyText"/>
+      </w:pPr>
+      <w:r>
+        <w:tab/>
+      </w:r>
+      <w:r>
+        <w:tab/>
+      </w:r>
+    </w:p>
+    <w:p>
+      <w:pPr>
+        <w:pStyle w:val="BodyText"/>
+        <w:ind w:left="1440"/>
+        <w:rPr>
+          <w:u w:val="single"/>
+        </w:rPr>
+      </w:pPr>
+      <w:r>
+        <w:t xml:space="preserve">Results in a page fault, page replacement needed and will be conducted on pg 3 by LRU. </w:t>
+      </w:r>
+      <w:r>
+        <w:rPr>
+          <w:u w:val="single"/>
+        </w:rPr>
+        <w:t>The frame # utilized will be 3.</w:t>
+      </w:r>
+    </w:p>
+    <w:p>
+      <w:pPr>
+        <w:pStyle w:val="BodyText"/>
+        <w:ind w:left="1440"/>
+      </w:pPr>
+    </w:p>
+    <w:p>
+      <w:pPr>
+        <w:pStyle w:val="BodyText"/>
+        <w:ind w:left="1440"/>
+      </w:pPr>
+      <w:r>
+        <w:t>Therefore,</w:t>
+      </w:r>
+    </w:p>
+    <w:p>
+      <w:pPr>
+        <w:pStyle w:val="BodyText"/>
+        <w:ind w:left="1440"/>
+        <w:rPr>
+          <w:b/>
+          <w:u w:val="single"/>
+        </w:rPr>
+      </w:pPr>
+      <w:r>
+        <w:rPr>
+          <w:b/>
+        </w:rPr>
+        <w:t xml:space="preserve">Physical address = f# (N) + d = 3 (1024) + 76 = </w:t>
+      </w:r>
+      <w:r>
+        <w:rPr>
+          <w:b/>
+          <w:u w:val="single"/>
+        </w:rPr>
+        <w:t>3148</w:t>
+      </w:r>
+    </w:p>
+    <w:p>
+      <w:pPr>
+        <w:pStyle w:val="BodyText"/>
+        <w:ind w:left="1440"/>
+        <w:rPr>
+          <w:b/>
+        </w:rPr>
+      </w:pPr>
+    </w:p>
+    <w:p>
+      <w:pPr>
+        <w:pStyle w:val="BodyText"/>
+        <w:ind w:left="1440"/>
+        <w:rPr>
+          <w:b/>
+        </w:rPr>
+      </w:pPr>
+      <w:r>
+        <w:rPr>
+          <w:b/>
+        </w:rPr>
+        <w:t>The table now looks like this:</w:t>
+      </w:r>
+    </w:p>
+    <w:tbl>
+      <w:tblPr>
+        <w:tblW w:w="0" w:type="auto"/>
+        <w:jc w:val="center"/>
+        <w:tblBorders>
+          <w:top w:val="single" w:sz="4" w:space="0" w:color="auto"/>
+          <w:left w:val="single" w:sz="4" w:space="0" w:color="auto"/>
+          <w:bottom w:val="single" w:sz="4" w:space="0" w:color="auto"/>
+          <w:right w:val="single" w:sz="4" w:space="0" w:color="auto"/>
+          <w:insideH w:val="single" w:sz="4" w:space="0" w:color="auto"/>
+          <w:insideV w:val="single" w:sz="4" w:space="0" w:color="auto"/>
+        </w:tblBorders>
+        <w:tblLook w:val="0000"/>
+      </w:tblPr>
+      <w:tblGrid>
+        <w:gridCol w:w="1589"/>
+        <w:gridCol w:w="1723"/>
+        <w:gridCol w:w="1236"/>
+      </w:tblGrid>
+      <w:tr>
+        <w:trPr>
+          <w:jc w:val="center"/>
+        </w:trPr>
+        <w:tc>
+          <w:tcPr>
+            <w:tcW w:w="0" w:type="auto"/>
+          </w:tcPr>
+          <w:p>
+            <w:pPr>
+              <w:pStyle w:val="BodyText"/>
+            </w:pPr>
+            <w:r>
+              <w:t>Virtual page #</w:t>
+            </w:r>
+          </w:p>
+        </w:tc>
+        <w:tc>
+          <w:tcPr>
+            <w:tcW w:w="0" w:type="auto"/>
+          </w:tcPr>
+          <w:p>
+            <w:pPr>
+              <w:pStyle w:val="BodyText"/>
+            </w:pPr>
+            <w:r>
+              <w:t>Physical page #</w:t>
+            </w:r>
+          </w:p>
+        </w:tc>
+        <w:tc>
+          <w:tcPr>
+            <w:tcW w:w="0" w:type="auto"/>
+          </w:tcPr>
+          <w:p>
+            <w:pPr>
+              <w:pStyle w:val="BodyText"/>
+            </w:pPr>
+            <w:r>
+              <w:t xml:space="preserve">Valid Flag </w:t>
+            </w:r>
+          </w:p>
+        </w:tc>
+      </w:tr>
+      <w:tr>
+        <w:trPr>
+          <w:jc w:val="center"/>
+        </w:trPr>
+        <w:tc>
+          <w:tcPr>
+            <w:tcW w:w="0" w:type="auto"/>
+          </w:tcPr>
+          <w:p>
+            <w:pPr>
+              <w:pStyle w:val="BodyText"/>
+            </w:pPr>
+            <w:r>
+              <w:t>0</w:t>
+            </w:r>
+          </w:p>
+        </w:tc>
+        <w:tc>
+          <w:tcPr>
+            <w:tcW w:w="0" w:type="auto"/>
+          </w:tcPr>
+          <w:p>
+            <w:pPr>
+              <w:pStyle w:val="BodyText"/>
+            </w:pPr>
+          </w:p>
+        </w:tc>
+        <w:tc>
+          <w:tcPr>
+            <w:tcW w:w="0" w:type="auto"/>
+          </w:tcPr>
+          <w:p>
+            <w:pPr>
+              <w:pStyle w:val="BodyText"/>
+            </w:pPr>
+            <w:r>
+              <w:t>No</w:t>
+            </w:r>
+          </w:p>
+        </w:tc>
+      </w:tr>
+      <w:tr>
+        <w:trPr>
+          <w:jc w:val="center"/>
+        </w:trPr>
+        <w:tc>
+          <w:tcPr>
+            <w:tcW w:w="0" w:type="auto"/>
+          </w:tcPr>
+          <w:p>
+            <w:pPr>
+              <w:pStyle w:val="BodyText"/>
+            </w:pPr>
+            <w:r>
+              <w:t>1</w:t>
+            </w:r>
+          </w:p>
+        </w:tc>
+        <w:tc>
+          <w:tcPr>
+            <w:tcW w:w="0" w:type="auto"/>
+          </w:tcPr>
+          <w:p>
+            <w:pPr>
+              <w:pStyle w:val="BodyText"/>
+              <w:rPr>
+                <w:b/>
+              </w:rPr>
+            </w:pPr>
+            <w:r>
+              <w:rPr>
+                <w:b/>
+              </w:rPr>
+              <w:t>3</w:t>
+            </w:r>
+          </w:p>
+        </w:tc>
+        <w:tc>
+          <w:tcPr>
+            <w:tcW w:w="0" w:type="auto"/>
+          </w:tcPr>
+          <w:p>
+            <w:pPr>
+              <w:pStyle w:val="BodyText"/>
+              <w:rPr>
+                <w:b/>
+              </w:rPr>
+            </w:pPr>
+            <w:r>
+              <w:rPr>
+                <w:b/>
+              </w:rPr>
+              <w:t>YES</w:t>
+            </w:r>
+          </w:p>
+        </w:tc>
+      </w:tr>
+      <w:tr>
+        <w:trPr>
+          <w:jc w:val="center"/>
+        </w:trPr>
+        <w:tc>
+          <w:tcPr>
+            <w:tcW w:w="0" w:type="auto"/>
+          </w:tcPr>
+          <w:p>
+            <w:pPr>
+              <w:pStyle w:val="BodyText"/>
+            </w:pPr>
+            <w:r>
+              <w:t>2</w:t>
+            </w:r>
+          </w:p>
+        </w:tc>
+        <w:tc>
+          <w:tcPr>
+            <w:tcW w:w="0" w:type="auto"/>
+          </w:tcPr>
+          <w:p>
+            <w:pPr>
+              <w:pStyle w:val="BodyText"/>
+            </w:pPr>
+            <w:r>
+              <w:t>2</w:t>
+            </w:r>
+          </w:p>
+        </w:tc>
+        <w:tc>
+          <w:tcPr>
+            <w:tcW w:w="0" w:type="auto"/>
+          </w:tcPr>
+          <w:p>
+            <w:pPr>
+              <w:pStyle w:val="BodyText"/>
+            </w:pPr>
+            <w:r>
+              <w:t>Yes</w:t>
+            </w:r>
+          </w:p>
+        </w:tc>
+      </w:tr>
+      <w:tr>
+        <w:trPr>
+          <w:jc w:val="center"/>
+        </w:trPr>
+        <w:tc>
+          <w:tcPr>
+            <w:tcW w:w="0" w:type="auto"/>
+          </w:tcPr>
+          <w:p>
+            <w:pPr>
+              <w:pStyle w:val="BodyText"/>
+            </w:pPr>
+            <w:r>
+              <w:t>3</w:t>
+            </w:r>
+          </w:p>
+        </w:tc>
+        <w:tc>
+          <w:tcPr>
+            <w:tcW w:w="0" w:type="auto"/>
+          </w:tcPr>
+          <w:p>
+            <w:pPr>
+              <w:pStyle w:val="BodyText"/>
+              <w:rPr>
+                <w:b/>
+              </w:rPr>
+            </w:pPr>
+            <w:r>
+              <w:rPr>
+                <w:b/>
+              </w:rPr>
+              <w:t>____________</w:t>
+            </w:r>
+          </w:p>
+        </w:tc>
+        <w:tc>
+          <w:tcPr>
+            <w:tcW w:w="0" w:type="auto"/>
+          </w:tcPr>
+          <w:p>
+            <w:pPr>
+              <w:pStyle w:val="BodyText"/>
+              <w:rPr>
+                <w:b/>
+              </w:rPr>
+            </w:pPr>
+            <w:r>
+              <w:rPr>
+                <w:b/>
+              </w:rPr>
+              <w:t>NO</w:t>
+            </w:r>
+          </w:p>
+        </w:tc>
+      </w:tr>
+      <w:tr>
+        <w:trPr>
+          <w:jc w:val="center"/>
+        </w:trPr>
+        <w:tc>
+          <w:tcPr>
+            <w:tcW w:w="0" w:type="auto"/>
+          </w:tcPr>
+          <w:p>
+            <w:pPr>
+              <w:pStyle w:val="BodyText"/>
+            </w:pPr>
+            <w:r>
+              <w:t>4</w:t>
+            </w:r>
+          </w:p>
+        </w:tc>
+        <w:tc>
+          <w:tcPr>
+            <w:tcW w:w="0" w:type="auto"/>
+          </w:tcPr>
+          <w:p>
+            <w:pPr>
+              <w:pStyle w:val="BodyText"/>
+            </w:pPr>
+            <w:r>
+              <w:t>1</w:t>
+            </w:r>
+          </w:p>
+        </w:tc>
+        <w:tc>
+          <w:tcPr>
+            <w:tcW w:w="0" w:type="auto"/>
+          </w:tcPr>
+          <w:p>
+            <w:pPr>
+              <w:pStyle w:val="BodyText"/>
+            </w:pPr>
+            <w:r>
+              <w:t>Yes</w:t>
+            </w:r>
+          </w:p>
+        </w:tc>
+      </w:tr>
+      <w:tr>
+        <w:trPr>
+          <w:jc w:val="center"/>
+        </w:trPr>
+        <w:tc>
+          <w:tcPr>
+            <w:tcW w:w="0" w:type="auto"/>
+          </w:tcPr>
+          <w:p>
+            <w:pPr>
+              <w:pStyle w:val="BodyText"/>
+            </w:pPr>
+            <w:r>
+              <w:t>5</w:t>
+            </w:r>
+          </w:p>
+        </w:tc>
+        <w:tc>
+          <w:tcPr>
+            <w:tcW w:w="0" w:type="auto"/>
+          </w:tcPr>
+          <w:p>
+            <w:pPr>
+              <w:pStyle w:val="BodyText"/>
+            </w:pPr>
+          </w:p>
+        </w:tc>
+        <w:tc>
+          <w:tcPr>
+            <w:tcW w:w="0" w:type="auto"/>
+          </w:tcPr>
+          <w:p>
+            <w:pPr>
+              <w:pStyle w:val="BodyText"/>
+            </w:pPr>
+            <w:r>
+              <w:t>No</w:t>
+            </w:r>
+          </w:p>
+        </w:tc>
+      </w:tr>
+      <w:tr>
+        <w:trPr>
+          <w:jc w:val="center"/>
+        </w:trPr>
+        <w:tc>
+          <w:tcPr>
+            <w:tcW w:w="0" w:type="auto"/>
+          </w:tcPr>
+          <w:p>
+            <w:pPr>
+              <w:pStyle w:val="BodyText"/>
+            </w:pPr>
+            <w:r>
+              <w:t>6</w:t>
+            </w:r>
+          </w:p>
+        </w:tc>
+        <w:tc>
+          <w:tcPr>
+            <w:tcW w:w="0" w:type="auto"/>
+          </w:tcPr>
+          <w:p>
+            <w:pPr>
+              <w:pStyle w:val="BodyText"/>
+              <w:rPr>
+                <w:b/>
+              </w:rPr>
+            </w:pPr>
+          </w:p>
+        </w:tc>
+        <w:tc>
+          <w:tcPr>
+            <w:tcW w:w="0" w:type="auto"/>
+          </w:tcPr>
+          <w:p>
+            <w:pPr>
+              <w:pStyle w:val="BodyText"/>
+            </w:pPr>
+            <w:r>
+              <w:t>No</w:t>
+            </w:r>
+          </w:p>
+        </w:tc>
+      </w:tr>
+      <w:tr>
+        <w:trPr>
+          <w:jc w:val="center"/>
+        </w:trPr>
+        <w:tc>
+          <w:tcPr>
+            <w:tcW w:w="0" w:type="auto"/>
+          </w:tcPr>
+          <w:p>
+            <w:pPr>
+              <w:pStyle w:val="BodyText"/>
+            </w:pPr>
+            <w:r>
+              <w:t>7</w:t>
+            </w:r>
+          </w:p>
+        </w:tc>
+        <w:tc>
+          <w:tcPr>
+            <w:tcW w:w="0" w:type="auto"/>
+          </w:tcPr>
+          <w:p>
+            <w:pPr>
+              <w:pStyle w:val="BodyText"/>
+            </w:pPr>
+            <w:r>
+              <w:t>0</w:t>
+            </w:r>
+          </w:p>
+        </w:tc>
+        <w:tc>
+          <w:tcPr>
+            <w:tcW w:w="0" w:type="auto"/>
+          </w:tcPr>
+          <w:p>
+            <w:pPr>
+              <w:pStyle w:val="BodyText"/>
+            </w:pPr>
+            <w:r>
+              <w:t>Y</w:t>
+            </w:r>
+            <w:r>
+              <w:t>es</w:t>
+            </w:r>
+          </w:p>
+        </w:tc>
+      </w:tr>
+    </w:tbl>
+    <w:p>
+      <w:pPr>
+        <w:pStyle w:val="BodyText"/>
+      </w:pPr>
+    </w:p>
+    <w:p>
+      <w:pPr>
+        <w:pStyle w:val="BodyText"/>
       </w:pPr>
     </w:p>
     <w:p>
@@ -1166,20 +3691,14 @@
         <w:pStyle w:val="Default"/>
         <w:jc w:val="both"/>
       </w:pPr>
-      <w:proofErr w:type="gramStart"/>
-      <w:r>
-        <w:lastRenderedPageBreak/>
+      <w:r>
         <w:t xml:space="preserve">Question </w:t>
       </w:r>
       <w:r>
         <w:t>4</w:t>
       </w:r>
       <w:r>
-        <w:t>.</w:t>
-      </w:r>
-      <w:proofErr w:type="gramEnd"/>
-      <w:r>
-        <w:t xml:space="preserve"> </w:t>
+        <w:t xml:space="preserve">. </w:t>
       </w:r>
       <w:r>
         <w:t>[</w:t>
@@ -1203,6 +3722,13 @@
           <w:szCs w:val="23"/>
         </w:rPr>
       </w:pPr>
+      <w:r>
+        <w:rPr>
+          <w:sz w:val="23"/>
+          <w:szCs w:val="23"/>
+        </w:rPr>
+        <w:tab/>
+      </w:r>
     </w:p>
     <w:tbl>
       <w:tblPr>
@@ -1480,11 +4006,68 @@
     </w:tbl>
     <w:p>
       <w:pPr>
+        <w:pStyle w:val="Default"/>
+        <w:jc w:val="both"/>
+        <w:rPr>
+          <w:b/>
+          <w:sz w:val="23"/>
+          <w:szCs w:val="23"/>
+          <w:u w:val="single"/>
+        </w:rPr>
+      </w:pPr>
+      <w:r>
+        <w:rPr>
+          <w:sz w:val="23"/>
+          <w:szCs w:val="23"/>
+        </w:rPr>
+        <w:tab/>
+        <w:t xml:space="preserve">TOTAL BITS = 2 + 5 + 5 + 5 + 7 = </w:t>
+      </w:r>
+      <w:r>
+        <w:rPr>
+          <w:b/>
+          <w:sz w:val="23"/>
+          <w:szCs w:val="23"/>
+          <w:u w:val="single"/>
+        </w:rPr>
+        <w:t>24</w:t>
+      </w:r>
+      <w:r>
+        <w:rPr>
+          <w:b/>
+          <w:sz w:val="23"/>
+          <w:szCs w:val="23"/>
+          <w:u w:val="single"/>
+        </w:rPr>
+        <w:t xml:space="preserve"> = m + n</w:t>
+      </w:r>
+    </w:p>
+    <w:p>
+      <w:pPr>
+        <w:pStyle w:val="Default"/>
+        <w:jc w:val="both"/>
+        <w:rPr>
+          <w:sz w:val="23"/>
+          <w:szCs w:val="23"/>
+        </w:rPr>
+      </w:pPr>
+      <w:r>
+        <w:rPr>
+          <w:sz w:val="23"/>
+          <w:szCs w:val="23"/>
+        </w:rPr>
+        <w:tab/>
+        <w:t>m = pTotal = 17 and n = d = 7</w:t>
+      </w:r>
+    </w:p>
+    <w:p>
+      <w:pPr>
         <w:pStyle w:val="NormalWeb"/>
         <w:numPr>
           <w:ilvl w:val="0"/>
           <w:numId w:val="2"/>
         </w:numPr>
+        <w:spacing w:before="0" w:beforeAutospacing="0" w:after="0" w:afterAutospacing="0"/>
         <w:jc w:val="both"/>
       </w:pPr>
       <w:r>
@@ -1497,6 +4080,36 @@
     <w:p>
       <w:pPr>
         <w:pStyle w:val="NormalWeb"/>
+        <w:spacing w:before="0" w:beforeAutospacing="0" w:after="0" w:afterAutospacing="0"/>
+        <w:ind w:left="720"/>
+        <w:jc w:val="both"/>
+      </w:pPr>
+    </w:p>
+    <w:p>
+      <w:pPr>
+        <w:pStyle w:val="NormalWeb"/>
+        <w:spacing w:before="0" w:beforeAutospacing="0" w:after="0" w:afterAutospacing="0"/>
+        <w:ind w:left="720"/>
+        <w:jc w:val="both"/>
+        <w:rPr>
+          <w:b/>
+        </w:rPr>
+      </w:pPr>
+      <w:r>
+        <w:t xml:space="preserve">2^Total Bits = 2^24 = </w:t>
+      </w:r>
+      <w:r>
+        <w:rPr>
+          <w:b/>
+        </w:rPr>
+        <w:t>16,777,216 bits</w:t>
+      </w:r>
+    </w:p>
+    <w:p>
+      <w:pPr>
+        <w:pStyle w:val="NormalWeb"/>
+        <w:spacing w:before="0" w:beforeAutospacing="0" w:after="0" w:afterAutospacing="0"/>
+        <w:ind w:left="720"/>
         <w:jc w:val="both"/>
       </w:pPr>
     </w:p>
@@ -1507,6 +4120,7 @@
           <w:ilvl w:val="0"/>
           <w:numId w:val="2"/>
         </w:numPr>
+        <w:spacing w:before="0" w:beforeAutospacing="0" w:after="0" w:afterAutospacing="0"/>
         <w:jc w:val="both"/>
       </w:pPr>
       <w:r>
@@ -1523,7 +4137,25 @@
     </w:p>
     <w:p>
       <w:pPr>
+        <w:pStyle w:val="ListParagraph"/>
+        <w:rPr>
+          <w:b/>
+        </w:rPr>
+      </w:pPr>
+      <w:r>
+        <w:t xml:space="preserve">2^n = 2^7 = </w:t>
+      </w:r>
+      <w:r>
+        <w:rPr>
+          <w:b/>
+        </w:rPr>
+        <w:t>128 bits</w:t>
+      </w:r>
+    </w:p>
+    <w:p>
+      <w:pPr>
         <w:pStyle w:val="NormalWeb"/>
+        <w:spacing w:before="0" w:beforeAutospacing="0" w:after="0" w:afterAutospacing="0"/>
         <w:jc w:val="both"/>
       </w:pPr>
     </w:p>
@@ -1534,6 +4166,7 @@
           <w:ilvl w:val="0"/>
           <w:numId w:val="2"/>
         </w:numPr>
+        <w:spacing w:before="0" w:beforeAutospacing="0" w:after="0" w:afterAutospacing="0"/>
         <w:jc w:val="both"/>
       </w:pPr>
       <w:r>
@@ -1546,12 +4179,40 @@
     <w:p>
       <w:pPr>
         <w:pStyle w:val="NormalWeb"/>
+        <w:spacing w:before="0" w:beforeAutospacing="0" w:after="0" w:afterAutospacing="0"/>
         <w:jc w:val="both"/>
       </w:pPr>
     </w:p>
     <w:p>
       <w:pPr>
         <w:pStyle w:val="NormalWeb"/>
+        <w:spacing w:before="0" w:beforeAutospacing="0" w:after="0" w:afterAutospacing="0"/>
+        <w:jc w:val="both"/>
+        <w:rPr>
+          <w:b/>
+        </w:rPr>
+      </w:pPr>
+      <w:r>
+        <w:tab/>
+        <w:t xml:space="preserve">Top(Size/pg Size) = 2^24 / 2^7 = 2^(24-7) = </w:t>
+      </w:r>
+      <w:r>
+        <w:rPr>
+          <w:b/>
+        </w:rPr>
+        <w:t>2^17 = 131072</w:t>
+      </w:r>
+      <w:r>
+        <w:rPr>
+          <w:b/>
+        </w:rPr>
+        <w:t xml:space="preserve"> pages</w:t>
+      </w:r>
+    </w:p>
+    <w:p>
+      <w:pPr>
+        <w:pStyle w:val="NormalWeb"/>
+        <w:spacing w:before="0" w:beforeAutospacing="0" w:after="0" w:afterAutospacing="0"/>
         <w:jc w:val="both"/>
       </w:pPr>
     </w:p>
@@ -1562,6 +4223,7 @@
           <w:ilvl w:val="0"/>
           <w:numId w:val="2"/>
         </w:numPr>
+        <w:spacing w:before="0" w:beforeAutospacing="0" w:after="0" w:afterAutospacing="0"/>
         <w:jc w:val="both"/>
       </w:pPr>
       <w:r>
@@ -1623,26 +4285,176 @@
     <w:p>
       <w:pPr>
         <w:pStyle w:val="NormalWeb"/>
+        <w:spacing w:before="0" w:beforeAutospacing="0" w:after="0" w:afterAutospacing="0"/>
         <w:jc w:val="both"/>
       </w:pPr>
+      <w:r>
+        <w:tab/>
+      </w:r>
+      <w:r>
+        <w:tab/>
+      </w:r>
+      <w:r>
+        <w:tab/>
+      </w:r>
+      <w:r>
+        <w:tab/>
+        <w:t>4b because of there being 4 slots for P#</w:t>
+      </w:r>
     </w:p>
     <w:p>
       <w:pPr>
         <w:pStyle w:val="NormalWeb"/>
+        <w:spacing w:before="0" w:beforeAutospacing="0" w:after="0" w:afterAutospacing="0"/>
         <w:jc w:val="both"/>
       </w:pPr>
-    </w:p>
-    <w:p>
-      <w:proofErr w:type="gramStart"/>
+      <w:r>
+        <w:tab/>
+        <w:t xml:space="preserve">EAT = 0.99(a + b) + (a +4b + b)(1 - 0.99) </w:t>
+      </w:r>
+      <w:r>
+        <w:tab/>
+        <w:t>= 0.99a + 0.99b + 0.01(a + 5b)</w:t>
+      </w:r>
+    </w:p>
+    <w:p>
+      <w:pPr>
+        <w:pStyle w:val="NormalWeb"/>
+        <w:spacing w:before="0" w:beforeAutospacing="0" w:after="0" w:afterAutospacing="0"/>
+        <w:jc w:val="both"/>
+      </w:pPr>
+      <w:r>
+        <w:tab/>
+      </w:r>
+      <w:r>
+        <w:tab/>
+      </w:r>
+      <w:r>
+        <w:tab/>
+      </w:r>
+      <w:r>
+        <w:tab/>
+      </w:r>
+      <w:r>
+        <w:tab/>
+      </w:r>
+      <w:r>
+        <w:tab/>
+      </w:r>
+      <w:r>
+        <w:tab/>
+        <w:t>= .99a +0.99b + 0.01a + 0.05b</w:t>
+      </w:r>
+    </w:p>
+    <w:p>
+      <w:pPr>
+        <w:pStyle w:val="NormalWeb"/>
+        <w:spacing w:before="0" w:beforeAutospacing="0" w:after="0" w:afterAutospacing="0"/>
+        <w:jc w:val="both"/>
+        <w:rPr>
+          <w:b/>
+        </w:rPr>
+      </w:pPr>
+      <w:r>
+        <w:tab/>
+      </w:r>
+      <w:r>
+        <w:tab/>
+      </w:r>
+      <w:r>
+        <w:tab/>
+      </w:r>
+      <w:r>
+        <w:tab/>
+      </w:r>
+      <w:r>
+        <w:tab/>
+      </w:r>
+      <w:r>
+        <w:tab/>
+      </w:r>
+      <w:r>
+        <w:tab/>
+        <w:t xml:space="preserve">= </w:t>
+      </w:r>
+      <w:r>
+        <w:rPr>
+          <w:b/>
+        </w:rPr>
+        <w:t>a + 1.04b</w:t>
+      </w:r>
+    </w:p>
+    <w:p>
+      <w:pPr>
+        <w:pStyle w:val="NormalWeb"/>
+        <w:spacing w:before="0" w:beforeAutospacing="0" w:after="0" w:afterAutospacing="0"/>
+        <w:jc w:val="both"/>
+        <w:rPr>
+          <w:b/>
+        </w:rPr>
+      </w:pPr>
+      <w:r>
+        <w:rPr>
+          <w:b/>
+        </w:rPr>
+        <w:lastRenderedPageBreak/>
+        <w:tab/>
+      </w:r>
+      <w:r>
+        <w:t xml:space="preserve">EAT </w:t>
+      </w:r>
+      <w:r>
+        <w:tab/>
+        <w:t>= (1 – 0.01)b + 0.01c,</w:t>
+      </w:r>
+      <w:r>
+        <w:rPr>
+          <w:b/>
+        </w:rPr>
+        <w:t xml:space="preserve"> sub b with the previous EAT formula</w:t>
+      </w:r>
+    </w:p>
+    <w:p>
+      <w:pPr>
+        <w:pStyle w:val="NormalWeb"/>
+        <w:spacing w:before="0" w:beforeAutospacing="0" w:after="0" w:afterAutospacing="0"/>
+        <w:jc w:val="both"/>
+      </w:pPr>
+      <w:r>
+        <w:rPr>
+          <w:b/>
+        </w:rPr>
+        <w:tab/>
+      </w:r>
+      <w:r>
+        <w:rPr>
+          <w:b/>
+          <w:u w:val="single"/>
+        </w:rPr>
+        <w:t>EAT</w:t>
+      </w:r>
+      <w:r>
+        <w:rPr>
+          <w:b/>
+          <w:u w:val="single"/>
+        </w:rPr>
+        <w:tab/>
+        <w:t>= 0.99(a + 1.04b) +0.01c</w:t>
+      </w:r>
+    </w:p>
+    <w:p>
+      <w:pPr>
+        <w:pStyle w:val="NormalWeb"/>
+        <w:spacing w:before="0" w:beforeAutospacing="0" w:after="0" w:afterAutospacing="0"/>
+        <w:jc w:val="both"/>
+      </w:pPr>
+    </w:p>
+    <w:p>
       <w:r>
         <w:t>Question 5</w:t>
       </w:r>
       <w:r>
-        <w:t>.</w:t>
-      </w:r>
-      <w:proofErr w:type="gramEnd"/>
-      <w:r>
-        <w:t xml:space="preserve"> </w:t>
+        <w:t xml:space="preserve">. </w:t>
       </w:r>
       <w:r>
         <w:t>[</w:t>
@@ -1687,19 +4499,11 @@
       </w:r>
     </w:p>
     <w:p>
-      <w:proofErr w:type="gramStart"/>
-      <w:r>
-        <w:rPr>
-          <w:b/>
-        </w:rPr>
-        <w:t>a</w:t>
-      </w:r>
-      <w:proofErr w:type="gramEnd"/>
-      <w:r>
-        <w:rPr>
-          <w:b/>
-        </w:rPr>
-        <w:t>)</w:t>
+      <w:r>
+        <w:rPr>
+          <w:b/>
+        </w:rPr>
+        <w:t>a)</w:t>
       </w:r>
       <w:r>
         <w:t>. (</w:t>
@@ -1716,40 +4520,271 @@
     </w:p>
     <w:p/>
     <w:p/>
+    <w:p>
+      <w:r>
+        <w:rPr>
+          <w:b/>
+          <w:bCs/>
+        </w:rPr>
+        <w:t xml:space="preserve">b). </w:t>
+      </w:r>
+      <w:r>
+        <w:t>(5 points) Why does internal fragmentation occur with buddy allocation? How much internal fragmen</w:t>
+      </w:r>
+      <w:r>
+        <w:t>tation exists in this scenario?</w:t>
+      </w:r>
+    </w:p>
+    <w:p>
+      <w:pPr>
+        <w:rPr>
+          <w:b/>
+        </w:rPr>
+      </w:pPr>
+      <w:r>
+        <w:tab/>
+      </w:r>
+      <w:r>
+        <w:rPr>
+          <w:b/>
+        </w:rPr>
+        <w:t xml:space="preserve">It happens with buddy allocation because the segmented memory will most </w:t>
+      </w:r>
+      <w:r>
+        <w:rPr>
+          <w:b/>
+        </w:rPr>
+        <w:tab/>
+      </w:r>
+      <w:r>
+        <w:rPr>
+          <w:b/>
+        </w:rPr>
+        <w:t>likely not get fully utilized. Meaning that there is wasted memory.</w:t>
+      </w:r>
+    </w:p>
+    <w:p>
+      <w:pPr>
+        <w:rPr>
+          <w:b/>
+        </w:rPr>
+      </w:pPr>
+    </w:p>
+    <w:p>
+      <w:r>
+        <w:rPr>
+          <w:b/>
+        </w:rPr>
+        <w:tab/>
+        <w:t xml:space="preserve">Amount of Internal Fragmentation </w:t>
+      </w:r>
+      <w:r>
+        <w:rPr>
+          <w:b/>
+        </w:rPr>
+        <w:tab/>
+      </w:r>
+      <w:r>
+        <w:rPr>
+          <w:b/>
+        </w:rPr>
+        <w:t xml:space="preserve">= </w:t>
+      </w:r>
+      <w:r>
+        <w:t>(64 – 40) + (</w:t>
+      </w:r>
+      <w:r>
+        <w:t>512</w:t>
+      </w:r>
+      <w:r>
+        <w:t xml:space="preserve"> - </w:t>
+      </w:r>
+      <w:r>
+        <w:t>398</w:t>
+      </w:r>
+      <w:r>
+        <w:t>) + (</w:t>
+      </w:r>
+      <w:r>
+        <w:t>16</w:t>
+      </w:r>
+      <w:r>
+        <w:t xml:space="preserve"> - </w:t>
+      </w:r>
+      <w:r>
+        <w:t>15</w:t>
+      </w:r>
+      <w:r>
+        <w:t xml:space="preserve">) + </w:t>
+      </w:r>
+    </w:p>
+    <w:p>
+      <w:r>
+        <w:tab/>
+      </w:r>
+      <w:r>
+        <w:tab/>
+      </w:r>
+      <w:r>
+        <w:tab/>
+      </w:r>
+      <w:r>
+        <w:tab/>
+      </w:r>
+      <w:r>
+        <w:tab/>
+      </w:r>
+      <w:r>
+        <w:tab/>
+      </w:r>
+      <w:r>
+        <w:tab/>
+      </w:r>
+      <w:r>
+        <w:tab/>
+      </w:r>
+      <w:r>
+        <w:t>(</w:t>
+      </w:r>
+      <w:r>
+        <w:t>32</w:t>
+      </w:r>
+      <w:r>
+        <w:t xml:space="preserve"> - </w:t>
+      </w:r>
+      <w:r>
+        <w:t>20</w:t>
+      </w:r>
+      <w:r>
+        <w:t>)</w:t>
+      </w:r>
+    </w:p>
+    <w:p>
+      <w:pPr>
+        <w:rPr>
+          <w:b/>
+        </w:rPr>
+      </w:pPr>
+      <w:r>
+        <w:tab/>
+      </w:r>
+      <w:r>
+        <w:tab/>
+      </w:r>
+      <w:r>
+        <w:tab/>
+      </w:r>
+      <w:r>
+        <w:tab/>
+      </w:r>
+      <w:r>
+        <w:tab/>
+      </w:r>
+      <w:r>
+        <w:tab/>
+      </w:r>
+      <w:r>
+        <w:tab/>
+        <w:t xml:space="preserve">= </w:t>
+      </w:r>
+      <w:r>
+        <w:rPr>
+          <w:b/>
+        </w:rPr>
+        <w:t>151</w:t>
+      </w:r>
+    </w:p>
     <w:p/>
+    <w:p>
+      <w:r>
+        <w:rPr>
+          <w:b/>
+          <w:bCs/>
+        </w:rPr>
+        <w:t xml:space="preserve">c). </w:t>
+      </w:r>
+      <w:r>
+        <w:t>(5 points) Why does external fragmentation occur with buddy allocation? How much external fragme</w:t>
+      </w:r>
+      <w:r>
+        <w:t>ntation exists in this scenario?</w:t>
+      </w:r>
+    </w:p>
     <w:p/>
     <w:p>
-      <w:r>
-        <w:rPr>
-          <w:b/>
-          <w:bCs/>
-        </w:rPr>
-        <w:t xml:space="preserve">b). </w:t>
-      </w:r>
-      <w:r>
-        <w:t>(5 points) Why does internal fragmentation occur with buddy allocation? How much internal fragmen</w:t>
-      </w:r>
-      <w:r>
-        <w:t>tation exists in this scenario?</w:t>
-      </w:r>
-    </w:p>
-    <w:p/>
-    <w:p/>
-    <w:p/>
-    <w:p/>
-    <w:p>
-      <w:r>
-        <w:rPr>
-          <w:b/>
-          <w:bCs/>
-        </w:rPr>
-        <w:t xml:space="preserve">c). </w:t>
-      </w:r>
-      <w:r>
-        <w:t>(5 points) Why does external fragmentation occur with buddy allocation? How much external fragme</w:t>
-      </w:r>
-      <w:r>
-        <w:t>ntation exists in this scenario?</w:t>
+      <w:pPr>
+        <w:rPr>
+          <w:b/>
+        </w:rPr>
+      </w:pPr>
+      <w:r>
+        <w:tab/>
+      </w:r>
+      <w:r>
+        <w:rPr>
+          <w:b/>
+        </w:rPr>
+        <w:t>External Fragmentation occurs in buddy allocation because the available segments cannot accept or allow the requested memory because it is too large. This happens when the last of the available memory total is bigger than the request, but the individual segments of memory are smaller than the requested memory.</w:t>
+      </w:r>
+    </w:p>
+    <w:p>
+      <w:pPr>
+        <w:rPr>
+          <w:b/>
+        </w:rPr>
+      </w:pPr>
+    </w:p>
+    <w:p>
+      <w:r>
+        <w:rPr>
+          <w:b/>
+        </w:rPr>
+        <w:tab/>
+        <w:t>Amount of External Fragmentation</w:t>
+      </w:r>
+      <w:r>
+        <w:rPr>
+          <w:b/>
+        </w:rPr>
+        <w:tab/>
+      </w:r>
+      <w:r>
+        <w:t>= 16 + 128 + 256</w:t>
+      </w:r>
+    </w:p>
+    <w:p>
+      <w:pPr>
+        <w:rPr>
+          <w:b/>
+        </w:rPr>
+      </w:pPr>
+      <w:r>
+        <w:tab/>
+      </w:r>
+      <w:r>
+        <w:tab/>
+      </w:r>
+      <w:r>
+        <w:tab/>
+      </w:r>
+      <w:r>
+        <w:tab/>
+      </w:r>
+      <w:r>
+        <w:tab/>
+      </w:r>
+      <w:r>
+        <w:tab/>
+      </w:r>
+      <w:r>
+        <w:tab/>
+        <w:t xml:space="preserve">= </w:t>
+      </w:r>
+      <w:r>
+        <w:rPr>
+          <w:b/>
+        </w:rPr>
+        <w:t>400</w:t>
       </w:r>
     </w:p>
     <w:sectPr>
@@ -1766,14 +4801,14 @@
 
 <file path=word/endnotes.xml><?xml version="1.0" encoding="utf-8"?>
 <w:endnotes xmlns:ve="http://schemas.openxmlformats.org/markup-compatibility/2006" xmlns:o="urn:schemas-microsoft-com:office:office" xmlns:r="http://schemas.openxmlformats.org/officeDocument/2006/relationships" xmlns:m="http://schemas.openxmlformats.org/officeDocument/2006/math" xmlns:v="urn:schemas-microsoft-com:vml" xmlns:wp="http://schemas.openxmlformats.org/drawingml/2006/wordprocessingDrawing" xmlns:w10="urn:schemas-microsoft-com:office:word" xmlns:w="http://schemas.openxmlformats.org/wordprocessingml/2006/main" xmlns:wne="http://schemas.microsoft.com/office/word/2006/wordml">
-  <w:endnote w:type="separator" w:id="-1">
+  <w:endnote w:type="separator" w:id="0">
     <w:p>
       <w:r>
         <w:separator/>
       </w:r>
     </w:p>
   </w:endnote>
-  <w:endnote w:type="continuationSeparator" w:id="0">
+  <w:endnote w:type="continuationSeparator" w:id="1">
     <w:p>
       <w:r>
         <w:continuationSeparator/>
@@ -1813,7 +4848,7 @@
         <w:rStyle w:val="PageNumber"/>
         <w:noProof/>
       </w:rPr>
-      <w:t>3</w:t>
+      <w:t>1</w:t>
     </w:r>
     <w:r>
       <w:rPr>
@@ -1850,7 +4885,7 @@
         <w:rStyle w:val="PageNumber"/>
         <w:noProof/>
       </w:rPr>
-      <w:t>3</w:t>
+      <w:t>5</w:t>
     </w:r>
     <w:r>
       <w:rPr>
@@ -1864,14 +4899,14 @@
 
 <file path=word/footnotes.xml><?xml version="1.0" encoding="utf-8"?>
 <w:footnotes xmlns:ve="http://schemas.openxmlformats.org/markup-compatibility/2006" xmlns:o="urn:schemas-microsoft-com:office:office" xmlns:r="http://schemas.openxmlformats.org/officeDocument/2006/relationships" xmlns:m="http://schemas.openxmlformats.org/officeDocument/2006/math" xmlns:v="urn:schemas-microsoft-com:vml" xmlns:wp="http://schemas.openxmlformats.org/drawingml/2006/wordprocessingDrawing" xmlns:w10="urn:schemas-microsoft-com:office:word" xmlns:w="http://schemas.openxmlformats.org/wordprocessingml/2006/main" xmlns:wne="http://schemas.microsoft.com/office/word/2006/wordml">
-  <w:footnote w:type="separator" w:id="-1">
+  <w:footnote w:type="separator" w:id="0">
     <w:p>
       <w:r>
         <w:separator/>
       </w:r>
     </w:p>
   </w:footnote>
-  <w:footnote w:type="continuationSeparator" w:id="0">
+  <w:footnote w:type="continuationSeparator" w:id="1">
     <w:p>
       <w:r>
         <w:continuationSeparator/>
@@ -2237,16 +5272,111 @@
     </w:lvl>
   </w:abstractNum>
   <w:abstractNum w:abstractNumId="3">
-    <w:nsid w:val="7554727E"/>
-    <w:multiLevelType w:val="hybridMultilevel"/>
-    <w:tmpl w:val="619AE434"/>
-    <w:lvl w:ilvl="0" w:tplc="0409000F">
+    <w:nsid w:val="281158A4"/>
+    <w:multiLevelType w:val="multilevel"/>
+    <w:tmpl w:val="04090027"/>
+    <w:lvl w:ilvl="0">
+      <w:start w:val="1"/>
+      <w:numFmt w:val="upperRoman"/>
+      <w:pStyle w:val="Heading1"/>
+      <w:lvlText w:val="%1."/>
+      <w:lvlJc w:val="left"/>
+      <w:pPr>
+        <w:ind w:left="0" w:firstLine="0"/>
+      </w:pPr>
+    </w:lvl>
+    <w:lvl w:ilvl="1">
+      <w:start w:val="1"/>
+      <w:numFmt w:val="upperLetter"/>
+      <w:pStyle w:val="Heading2"/>
+      <w:lvlText w:val="%2."/>
+      <w:lvlJc w:val="left"/>
+      <w:pPr>
+        <w:ind w:left="720" w:firstLine="0"/>
+      </w:pPr>
+    </w:lvl>
+    <w:lvl w:ilvl="2">
       <w:start w:val="1"/>
       <w:numFmt w:val="decimal"/>
-      <w:lvlText w:val="%1."/>
+      <w:pStyle w:val="Heading3"/>
+      <w:lvlText w:val="%3."/>
       <w:lvlJc w:val="left"/>
       <w:pPr>
-        <w:ind w:left="720" w:hanging="360"/>
+        <w:ind w:left="1440" w:firstLine="0"/>
+      </w:pPr>
+    </w:lvl>
+    <w:lvl w:ilvl="3">
+      <w:start w:val="1"/>
+      <w:numFmt w:val="lowerLetter"/>
+      <w:pStyle w:val="Heading4"/>
+      <w:lvlText w:val="%4)"/>
+      <w:lvlJc w:val="left"/>
+      <w:pPr>
+        <w:ind w:left="2160" w:firstLine="0"/>
+      </w:pPr>
+    </w:lvl>
+    <w:lvl w:ilvl="4">
+      <w:start w:val="1"/>
+      <w:numFmt w:val="decimal"/>
+      <w:pStyle w:val="Heading5"/>
+      <w:lvlText w:val="(%5)"/>
+      <w:lvlJc w:val="left"/>
+      <w:pPr>
+        <w:ind w:left="2880" w:firstLine="0"/>
+      </w:pPr>
+    </w:lvl>
+    <w:lvl w:ilvl="5">
+      <w:start w:val="1"/>
+      <w:numFmt w:val="lowerLetter"/>
+      <w:pStyle w:val="Heading6"/>
+      <w:lvlText w:val="(%6)"/>
+      <w:lvlJc w:val="left"/>
+      <w:pPr>
+        <w:ind w:left="3600" w:firstLine="0"/>
+      </w:pPr>
+    </w:lvl>
+    <w:lvl w:ilvl="6">
+      <w:start w:val="1"/>
+      <w:numFmt w:val="lowerRoman"/>
+      <w:pStyle w:val="Heading7"/>
+      <w:lvlText w:val="(%7)"/>
+      <w:lvlJc w:val="left"/>
+      <w:pPr>
+        <w:ind w:left="4320" w:firstLine="0"/>
+      </w:pPr>
+    </w:lvl>
+    <w:lvl w:ilvl="7">
+      <w:start w:val="1"/>
+      <w:numFmt w:val="lowerLetter"/>
+      <w:pStyle w:val="Heading8"/>
+      <w:lvlText w:val="(%8)"/>
+      <w:lvlJc w:val="left"/>
+      <w:pPr>
+        <w:ind w:left="5040" w:firstLine="0"/>
+      </w:pPr>
+    </w:lvl>
+    <w:lvl w:ilvl="8">
+      <w:start w:val="1"/>
+      <w:numFmt w:val="lowerRoman"/>
+      <w:pStyle w:val="Heading9"/>
+      <w:lvlText w:val="(%9)"/>
+      <w:lvlJc w:val="left"/>
+      <w:pPr>
+        <w:ind w:left="5760" w:firstLine="0"/>
+      </w:pPr>
+    </w:lvl>
+  </w:abstractNum>
+  <w:abstractNum w:abstractNumId="4">
+    <w:nsid w:val="2BA0593A"/>
+    <w:multiLevelType w:val="hybridMultilevel"/>
+    <w:tmpl w:val="32844506"/>
+    <w:lvl w:ilvl="0" w:tplc="6B9E273A">
+      <w:start w:val="1"/>
+      <w:numFmt w:val="lowerRoman"/>
+      <w:lvlText w:val="%1)"/>
+      <w:lvlJc w:val="left"/>
+      <w:pPr>
+        <w:ind w:left="1440" w:hanging="720"/>
       </w:pPr>
       <w:rPr>
         <w:rFonts w:hint="default"/>
@@ -2258,7 +5388,7 @@
       <w:lvlText w:val="%2."/>
       <w:lvlJc w:val="left"/>
       <w:pPr>
-        <w:ind w:left="1440" w:hanging="360"/>
+        <w:ind w:left="1800" w:hanging="360"/>
       </w:pPr>
     </w:lvl>
     <w:lvl w:ilvl="2" w:tplc="0409001B" w:tentative="1">
@@ -2267,7 +5397,7 @@
       <w:lvlText w:val="%3."/>
       <w:lvlJc w:val="right"/>
       <w:pPr>
-        <w:ind w:left="2160" w:hanging="180"/>
+        <w:ind w:left="2520" w:hanging="180"/>
       </w:pPr>
     </w:lvl>
     <w:lvl w:ilvl="3" w:tplc="0409000F" w:tentative="1">
@@ -2276,7 +5406,7 @@
       <w:lvlText w:val="%4."/>
       <w:lvlJc w:val="left"/>
       <w:pPr>
-        <w:ind w:left="2880" w:hanging="360"/>
+        <w:ind w:left="3240" w:hanging="360"/>
       </w:pPr>
     </w:lvl>
     <w:lvl w:ilvl="4" w:tplc="04090019" w:tentative="1">
@@ -2285,7 +5415,7 @@
       <w:lvlText w:val="%5."/>
       <w:lvlJc w:val="left"/>
       <w:pPr>
-        <w:ind w:left="3600" w:hanging="360"/>
+        <w:ind w:left="3960" w:hanging="360"/>
       </w:pPr>
     </w:lvl>
     <w:lvl w:ilvl="5" w:tplc="0409001B" w:tentative="1">
@@ -2294,7 +5424,7 @@
       <w:lvlText w:val="%6."/>
       <w:lvlJc w:val="right"/>
       <w:pPr>
-        <w:ind w:left="4320" w:hanging="180"/>
+        <w:ind w:left="4680" w:hanging="180"/>
       </w:pPr>
     </w:lvl>
     <w:lvl w:ilvl="6" w:tplc="0409000F" w:tentative="1">
@@ -2303,7 +5433,7 @@
       <w:lvlText w:val="%7."/>
       <w:lvlJc w:val="left"/>
       <w:pPr>
-        <w:ind w:left="5040" w:hanging="360"/>
+        <w:ind w:left="5400" w:hanging="360"/>
       </w:pPr>
     </w:lvl>
     <w:lvl w:ilvl="7" w:tplc="04090019" w:tentative="1">
@@ -2312,7 +5442,7 @@
       <w:lvlText w:val="%8."/>
       <w:lvlJc w:val="left"/>
       <w:pPr>
-        <w:ind w:left="5760" w:hanging="360"/>
+        <w:ind w:left="6120" w:hanging="360"/>
       </w:pPr>
     </w:lvl>
     <w:lvl w:ilvl="8" w:tplc="0409001B" w:tentative="1">
@@ -2321,6 +5451,95 @@
       <w:lvlText w:val="%9."/>
       <w:lvlJc w:val="right"/>
       <w:pPr>
+        <w:ind w:left="6840" w:hanging="180"/>
+      </w:pPr>
+    </w:lvl>
+  </w:abstractNum>
+  <w:abstractNum w:abstractNumId="5">
+    <w:nsid w:val="7554727E"/>
+    <w:multiLevelType w:val="hybridMultilevel"/>
+    <w:tmpl w:val="619AE434"/>
+    <w:lvl w:ilvl="0" w:tplc="0409000F">
+      <w:start w:val="1"/>
+      <w:numFmt w:val="decimal"/>
+      <w:lvlText w:val="%1."/>
+      <w:lvlJc w:val="left"/>
+      <w:pPr>
+        <w:ind w:left="720" w:hanging="360"/>
+      </w:pPr>
+      <w:rPr>
+        <w:rFonts w:hint="default"/>
+      </w:rPr>
+    </w:lvl>
+    <w:lvl w:ilvl="1" w:tplc="04090019" w:tentative="1">
+      <w:start w:val="1"/>
+      <w:numFmt w:val="lowerLetter"/>
+      <w:lvlText w:val="%2."/>
+      <w:lvlJc w:val="left"/>
+      <w:pPr>
+        <w:ind w:left="1440" w:hanging="360"/>
+      </w:pPr>
+    </w:lvl>
+    <w:lvl w:ilvl="2" w:tplc="0409001B" w:tentative="1">
+      <w:start w:val="1"/>
+      <w:numFmt w:val="lowerRoman"/>
+      <w:lvlText w:val="%3."/>
+      <w:lvlJc w:val="right"/>
+      <w:pPr>
+        <w:ind w:left="2160" w:hanging="180"/>
+      </w:pPr>
+    </w:lvl>
+    <w:lvl w:ilvl="3" w:tplc="0409000F" w:tentative="1">
+      <w:start w:val="1"/>
+      <w:numFmt w:val="decimal"/>
+      <w:lvlText w:val="%4."/>
+      <w:lvlJc w:val="left"/>
+      <w:pPr>
+        <w:ind w:left="2880" w:hanging="360"/>
+      </w:pPr>
+    </w:lvl>
+    <w:lvl w:ilvl="4" w:tplc="04090019" w:tentative="1">
+      <w:start w:val="1"/>
+      <w:numFmt w:val="lowerLetter"/>
+      <w:lvlText w:val="%5."/>
+      <w:lvlJc w:val="left"/>
+      <w:pPr>
+        <w:ind w:left="3600" w:hanging="360"/>
+      </w:pPr>
+    </w:lvl>
+    <w:lvl w:ilvl="5" w:tplc="0409001B" w:tentative="1">
+      <w:start w:val="1"/>
+      <w:numFmt w:val="lowerRoman"/>
+      <w:lvlText w:val="%6."/>
+      <w:lvlJc w:val="right"/>
+      <w:pPr>
+        <w:ind w:left="4320" w:hanging="180"/>
+      </w:pPr>
+    </w:lvl>
+    <w:lvl w:ilvl="6" w:tplc="0409000F" w:tentative="1">
+      <w:start w:val="1"/>
+      <w:numFmt w:val="decimal"/>
+      <w:lvlText w:val="%7."/>
+      <w:lvlJc w:val="left"/>
+      <w:pPr>
+        <w:ind w:left="5040" w:hanging="360"/>
+      </w:pPr>
+    </w:lvl>
+    <w:lvl w:ilvl="7" w:tplc="04090019" w:tentative="1">
+      <w:start w:val="1"/>
+      <w:numFmt w:val="lowerLetter"/>
+      <w:lvlText w:val="%8."/>
+      <w:lvlJc w:val="left"/>
+      <w:pPr>
+        <w:ind w:left="5760" w:hanging="360"/>
+      </w:pPr>
+    </w:lvl>
+    <w:lvl w:ilvl="8" w:tplc="0409001B" w:tentative="1">
+      <w:start w:val="1"/>
+      <w:numFmt w:val="lowerRoman"/>
+      <w:lvlText w:val="%9."/>
+      <w:lvlJc w:val="right"/>
+      <w:pPr>
         <w:ind w:left="6480" w:hanging="180"/>
       </w:pPr>
     </w:lvl>
@@ -2329,13 +5548,19 @@
     <w:abstractNumId w:val="1"/>
   </w:num>
   <w:num w:numId="2">
-    <w:abstractNumId w:val="3"/>
+    <w:abstractNumId w:val="5"/>
   </w:num>
   <w:num w:numId="3">
     <w:abstractNumId w:val="0"/>
   </w:num>
   <w:num w:numId="4">
     <w:abstractNumId w:val="2"/>
+  </w:num>
+  <w:num w:numId="5">
+    <w:abstractNumId w:val="3"/>
+  </w:num>
+  <w:num w:numId="6">
+    <w:abstractNumId w:val="4"/>
   </w:num>
 </w:numbering>
 </file>
@@ -2503,6 +5728,251 @@
     <w:rsid w:val="00C84790"/>
     <w:rPr>
       <w:rFonts w:ascii="Times New Roman" w:eastAsia="Times New Roman" w:hAnsi="Times New Roman" w:cs="Times New Roman"/>
+    </w:rPr>
+  </w:style>
+  <w:style w:type="paragraph" w:styleId="Heading1">
+    <w:name w:val="heading 1"/>
+    <w:basedOn w:val="Normal"/>
+    <w:next w:val="Normal"/>
+    <w:link w:val="Heading1Char"/>
+    <w:uiPriority w:val="9"/>
+    <w:qFormat/>
+    <w:rsid w:val="00B477BF"/>
+    <w:pPr>
+      <w:keepNext/>
+      <w:keepLines/>
+      <w:numPr>
+        <w:numId w:val="5"/>
+      </w:numPr>
+      <w:spacing w:before="480"/>
+      <w:outlineLvl w:val="0"/>
+    </w:pPr>
+    <w:rPr>
+      <w:rFonts w:asciiTheme="majorHAnsi" w:eastAsiaTheme="majorEastAsia" w:hAnsiTheme="majorHAnsi" w:cstheme="majorBidi"/>
+      <w:b/>
+      <w:bCs/>
+      <w:color w:val="365F91" w:themeColor="accent1" w:themeShade="BF"/>
+      <w:sz w:val="28"/>
+      <w:szCs w:val="28"/>
+    </w:rPr>
+  </w:style>
+  <w:style w:type="paragraph" w:styleId="Heading2">
+    <w:name w:val="heading 2"/>
+    <w:basedOn w:val="Normal"/>
+    <w:next w:val="Normal"/>
+    <w:link w:val="Heading2Char"/>
+    <w:uiPriority w:val="9"/>
+    <w:unhideWhenUsed/>
+    <w:qFormat/>
+    <w:rsid w:val="00B477BF"/>
+    <w:pPr>
+      <w:keepNext/>
+      <w:keepLines/>
+      <w:numPr>
+        <w:ilvl w:val="1"/>
+        <w:numId w:val="5"/>
+      </w:numPr>
+      <w:spacing w:before="200"/>
+      <w:outlineLvl w:val="1"/>
+    </w:pPr>
+    <w:rPr>
+      <w:rFonts w:asciiTheme="majorHAnsi" w:eastAsiaTheme="majorEastAsia" w:hAnsiTheme="majorHAnsi" w:cstheme="majorBidi"/>
+      <w:b/>
+      <w:bCs/>
+      <w:color w:val="4F81BD" w:themeColor="accent1"/>
+      <w:sz w:val="26"/>
+      <w:szCs w:val="26"/>
+    </w:rPr>
+  </w:style>
+  <w:style w:type="paragraph" w:styleId="Heading3">
+    <w:name w:val="heading 3"/>
+    <w:basedOn w:val="Normal"/>
+    <w:next w:val="Normal"/>
+    <w:link w:val="Heading3Char"/>
+    <w:uiPriority w:val="9"/>
+    <w:semiHidden/>
+    <w:unhideWhenUsed/>
+    <w:qFormat/>
+    <w:rsid w:val="00B477BF"/>
+    <w:pPr>
+      <w:keepNext/>
+      <w:keepLines/>
+      <w:numPr>
+        <w:ilvl w:val="2"/>
+        <w:numId w:val="5"/>
+      </w:numPr>
+      <w:spacing w:before="200"/>
+      <w:outlineLvl w:val="2"/>
+    </w:pPr>
+    <w:rPr>
+      <w:rFonts w:asciiTheme="majorHAnsi" w:eastAsiaTheme="majorEastAsia" w:hAnsiTheme="majorHAnsi" w:cstheme="majorBidi"/>
+      <w:b/>
+      <w:bCs/>
+      <w:color w:val="4F81BD" w:themeColor="accent1"/>
+    </w:rPr>
+  </w:style>
+  <w:style w:type="paragraph" w:styleId="Heading4">
+    <w:name w:val="heading 4"/>
+    <w:basedOn w:val="Normal"/>
+    <w:next w:val="Normal"/>
+    <w:link w:val="Heading4Char"/>
+    <w:uiPriority w:val="9"/>
+    <w:semiHidden/>
+    <w:unhideWhenUsed/>
+    <w:qFormat/>
+    <w:rsid w:val="00B477BF"/>
+    <w:pPr>
+      <w:keepNext/>
+      <w:keepLines/>
+      <w:numPr>
+        <w:ilvl w:val="3"/>
+        <w:numId w:val="5"/>
+      </w:numPr>
+      <w:spacing w:before="200"/>
+      <w:outlineLvl w:val="3"/>
+    </w:pPr>
+    <w:rPr>
+      <w:rFonts w:asciiTheme="majorHAnsi" w:eastAsiaTheme="majorEastAsia" w:hAnsiTheme="majorHAnsi" w:cstheme="majorBidi"/>
+      <w:b/>
+      <w:bCs/>
+      <w:i/>
+      <w:iCs/>
+      <w:color w:val="4F81BD" w:themeColor="accent1"/>
+    </w:rPr>
+  </w:style>
+  <w:style w:type="paragraph" w:styleId="Heading5">
+    <w:name w:val="heading 5"/>
+    <w:basedOn w:val="Normal"/>
+    <w:next w:val="Normal"/>
+    <w:link w:val="Heading5Char"/>
+    <w:uiPriority w:val="9"/>
+    <w:semiHidden/>
+    <w:unhideWhenUsed/>
+    <w:qFormat/>
+    <w:rsid w:val="00B477BF"/>
+    <w:pPr>
+      <w:keepNext/>
+      <w:keepLines/>
+      <w:numPr>
+        <w:ilvl w:val="4"/>
+        <w:numId w:val="5"/>
+      </w:numPr>
+      <w:spacing w:before="200"/>
+      <w:outlineLvl w:val="4"/>
+    </w:pPr>
+    <w:rPr>
+      <w:rFonts w:asciiTheme="majorHAnsi" w:eastAsiaTheme="majorEastAsia" w:hAnsiTheme="majorHAnsi" w:cstheme="majorBidi"/>
+      <w:color w:val="243F60" w:themeColor="accent1" w:themeShade="7F"/>
+    </w:rPr>
+  </w:style>
+  <w:style w:type="paragraph" w:styleId="Heading6">
+    <w:name w:val="heading 6"/>
+    <w:basedOn w:val="Normal"/>
+    <w:next w:val="Normal"/>
+    <w:link w:val="Heading6Char"/>
+    <w:uiPriority w:val="9"/>
+    <w:semiHidden/>
+    <w:unhideWhenUsed/>
+    <w:qFormat/>
+    <w:rsid w:val="00B477BF"/>
+    <w:pPr>
+      <w:keepNext/>
+      <w:keepLines/>
+      <w:numPr>
+        <w:ilvl w:val="5"/>
+        <w:numId w:val="5"/>
+      </w:numPr>
+      <w:spacing w:before="200"/>
+      <w:outlineLvl w:val="5"/>
+    </w:pPr>
+    <w:rPr>
+      <w:rFonts w:asciiTheme="majorHAnsi" w:eastAsiaTheme="majorEastAsia" w:hAnsiTheme="majorHAnsi" w:cstheme="majorBidi"/>
+      <w:i/>
+      <w:iCs/>
+      <w:color w:val="243F60" w:themeColor="accent1" w:themeShade="7F"/>
+    </w:rPr>
+  </w:style>
+  <w:style w:type="paragraph" w:styleId="Heading7">
+    <w:name w:val="heading 7"/>
+    <w:basedOn w:val="Normal"/>
+    <w:next w:val="Normal"/>
+    <w:link w:val="Heading7Char"/>
+    <w:uiPriority w:val="9"/>
+    <w:semiHidden/>
+    <w:unhideWhenUsed/>
+    <w:qFormat/>
+    <w:rsid w:val="00B477BF"/>
+    <w:pPr>
+      <w:keepNext/>
+      <w:keepLines/>
+      <w:numPr>
+        <w:ilvl w:val="6"/>
+        <w:numId w:val="5"/>
+      </w:numPr>
+      <w:spacing w:before="200"/>
+      <w:outlineLvl w:val="6"/>
+    </w:pPr>
+    <w:rPr>
+      <w:rFonts w:asciiTheme="majorHAnsi" w:eastAsiaTheme="majorEastAsia" w:hAnsiTheme="majorHAnsi" w:cstheme="majorBidi"/>
+      <w:i/>
+      <w:iCs/>
+      <w:color w:val="404040" w:themeColor="text1" w:themeTint="BF"/>
+    </w:rPr>
+  </w:style>
+  <w:style w:type="paragraph" w:styleId="Heading8">
+    <w:name w:val="heading 8"/>
+    <w:basedOn w:val="Normal"/>
+    <w:next w:val="Normal"/>
+    <w:link w:val="Heading8Char"/>
+    <w:uiPriority w:val="9"/>
+    <w:semiHidden/>
+    <w:unhideWhenUsed/>
+    <w:qFormat/>
+    <w:rsid w:val="00B477BF"/>
+    <w:pPr>
+      <w:keepNext/>
+      <w:keepLines/>
+      <w:numPr>
+        <w:ilvl w:val="7"/>
+        <w:numId w:val="5"/>
+      </w:numPr>
+      <w:spacing w:before="200"/>
+      <w:outlineLvl w:val="7"/>
+    </w:pPr>
+    <w:rPr>
+      <w:rFonts w:asciiTheme="majorHAnsi" w:eastAsiaTheme="majorEastAsia" w:hAnsiTheme="majorHAnsi" w:cstheme="majorBidi"/>
+      <w:color w:val="404040" w:themeColor="text1" w:themeTint="BF"/>
+      <w:sz w:val="20"/>
+      <w:szCs w:val="20"/>
+    </w:rPr>
+  </w:style>
+  <w:style w:type="paragraph" w:styleId="Heading9">
+    <w:name w:val="heading 9"/>
+    <w:basedOn w:val="Normal"/>
+    <w:next w:val="Normal"/>
+    <w:link w:val="Heading9Char"/>
+    <w:uiPriority w:val="9"/>
+    <w:semiHidden/>
+    <w:unhideWhenUsed/>
+    <w:qFormat/>
+    <w:rsid w:val="00B477BF"/>
+    <w:pPr>
+      <w:keepNext/>
+      <w:keepLines/>
+      <w:numPr>
+        <w:ilvl w:val="8"/>
+        <w:numId w:val="5"/>
+      </w:numPr>
+      <w:spacing w:before="200"/>
+      <w:outlineLvl w:val="8"/>
+    </w:pPr>
+    <w:rPr>
+      <w:rFonts w:asciiTheme="majorHAnsi" w:eastAsiaTheme="majorEastAsia" w:hAnsiTheme="majorHAnsi" w:cstheme="majorBidi"/>
+      <w:i/>
+      <w:iCs/>
+      <w:color w:val="404040" w:themeColor="text1" w:themeTint="BF"/>
+      <w:sz w:val="20"/>
+      <w:szCs w:val="20"/>
     </w:rPr>
   </w:style>
   <w:style w:type="character" w:default="1" w:styleId="DefaultParagraphFont">
@@ -2736,6 +6206,136 @@
       <w:ind w:left="720"/>
       <w:contextualSpacing/>
     </w:pPr>
+  </w:style>
+  <w:style w:type="character" w:customStyle="1" w:styleId="Heading1Char">
+    <w:name w:val="Heading 1 Char"/>
+    <w:basedOn w:val="DefaultParagraphFont"/>
+    <w:link w:val="Heading1"/>
+    <w:uiPriority w:val="9"/>
+    <w:rsid w:val="00B477BF"/>
+    <w:rPr>
+      <w:rFonts w:asciiTheme="majorHAnsi" w:eastAsiaTheme="majorEastAsia" w:hAnsiTheme="majorHAnsi" w:cstheme="majorBidi"/>
+      <w:b/>
+      <w:bCs/>
+      <w:color w:val="365F91" w:themeColor="accent1" w:themeShade="BF"/>
+      <w:sz w:val="28"/>
+      <w:szCs w:val="28"/>
+    </w:rPr>
+  </w:style>
+  <w:style w:type="character" w:customStyle="1" w:styleId="Heading2Char">
+    <w:name w:val="Heading 2 Char"/>
+    <w:basedOn w:val="DefaultParagraphFont"/>
+    <w:link w:val="Heading2"/>
+    <w:uiPriority w:val="9"/>
+    <w:rsid w:val="00B477BF"/>
+    <w:rPr>
+      <w:rFonts w:asciiTheme="majorHAnsi" w:eastAsiaTheme="majorEastAsia" w:hAnsiTheme="majorHAnsi" w:cstheme="majorBidi"/>
+      <w:b/>
+      <w:bCs/>
+      <w:color w:val="4F81BD" w:themeColor="accent1"/>
+      <w:sz w:val="26"/>
+      <w:szCs w:val="26"/>
+    </w:rPr>
+  </w:style>
+  <w:style w:type="character" w:customStyle="1" w:styleId="Heading3Char">
+    <w:name w:val="Heading 3 Char"/>
+    <w:basedOn w:val="DefaultParagraphFont"/>
+    <w:link w:val="Heading3"/>
+    <w:uiPriority w:val="9"/>
+    <w:semiHidden/>
+    <w:rsid w:val="00B477BF"/>
+    <w:rPr>
+      <w:rFonts w:asciiTheme="majorHAnsi" w:eastAsiaTheme="majorEastAsia" w:hAnsiTheme="majorHAnsi" w:cstheme="majorBidi"/>
+      <w:b/>
+      <w:bCs/>
+      <w:color w:val="4F81BD" w:themeColor="accent1"/>
+    </w:rPr>
+  </w:style>
+  <w:style w:type="character" w:customStyle="1" w:styleId="Heading4Char">
+    <w:name w:val="Heading 4 Char"/>
+    <w:basedOn w:val="DefaultParagraphFont"/>
+    <w:link w:val="Heading4"/>
+    <w:uiPriority w:val="9"/>
+    <w:semiHidden/>
+    <w:rsid w:val="00B477BF"/>
+    <w:rPr>
+      <w:rFonts w:asciiTheme="majorHAnsi" w:eastAsiaTheme="majorEastAsia" w:hAnsiTheme="majorHAnsi" w:cstheme="majorBidi"/>
+      <w:b/>
+      <w:bCs/>
+      <w:i/>
+      <w:iCs/>
+      <w:color w:val="4F81BD" w:themeColor="accent1"/>
+    </w:rPr>
+  </w:style>
+  <w:style w:type="character" w:customStyle="1" w:styleId="Heading5Char">
+    <w:name w:val="Heading 5 Char"/>
+    <w:basedOn w:val="DefaultParagraphFont"/>
+    <w:link w:val="Heading5"/>
+    <w:uiPriority w:val="9"/>
+    <w:semiHidden/>
+    <w:rsid w:val="00B477BF"/>
+    <w:rPr>
+      <w:rFonts w:asciiTheme="majorHAnsi" w:eastAsiaTheme="majorEastAsia" w:hAnsiTheme="majorHAnsi" w:cstheme="majorBidi"/>
+      <w:color w:val="243F60" w:themeColor="accent1" w:themeShade="7F"/>
+    </w:rPr>
+  </w:style>
+  <w:style w:type="character" w:customStyle="1" w:styleId="Heading6Char">
+    <w:name w:val="Heading 6 Char"/>
+    <w:basedOn w:val="DefaultParagraphFont"/>
+    <w:link w:val="Heading6"/>
+    <w:uiPriority w:val="9"/>
+    <w:semiHidden/>
+    <w:rsid w:val="00B477BF"/>
+    <w:rPr>
+      <w:rFonts w:asciiTheme="majorHAnsi" w:eastAsiaTheme="majorEastAsia" w:hAnsiTheme="majorHAnsi" w:cstheme="majorBidi"/>
+      <w:i/>
+      <w:iCs/>
+      <w:color w:val="243F60" w:themeColor="accent1" w:themeShade="7F"/>
+    </w:rPr>
+  </w:style>
+  <w:style w:type="character" w:customStyle="1" w:styleId="Heading7Char">
+    <w:name w:val="Heading 7 Char"/>
+    <w:basedOn w:val="DefaultParagraphFont"/>
+    <w:link w:val="Heading7"/>
+    <w:uiPriority w:val="9"/>
+    <w:semiHidden/>
+    <w:rsid w:val="00B477BF"/>
+    <w:rPr>
+      <w:rFonts w:asciiTheme="majorHAnsi" w:eastAsiaTheme="majorEastAsia" w:hAnsiTheme="majorHAnsi" w:cstheme="majorBidi"/>
+      <w:i/>
+      <w:iCs/>
+      <w:color w:val="404040" w:themeColor="text1" w:themeTint="BF"/>
+    </w:rPr>
+  </w:style>
+  <w:style w:type="character" w:customStyle="1" w:styleId="Heading8Char">
+    <w:name w:val="Heading 8 Char"/>
+    <w:basedOn w:val="DefaultParagraphFont"/>
+    <w:link w:val="Heading8"/>
+    <w:uiPriority w:val="9"/>
+    <w:semiHidden/>
+    <w:rsid w:val="00B477BF"/>
+    <w:rPr>
+      <w:rFonts w:asciiTheme="majorHAnsi" w:eastAsiaTheme="majorEastAsia" w:hAnsiTheme="majorHAnsi" w:cstheme="majorBidi"/>
+      <w:color w:val="404040" w:themeColor="text1" w:themeTint="BF"/>
+      <w:sz w:val="20"/>
+      <w:szCs w:val="20"/>
+    </w:rPr>
+  </w:style>
+  <w:style w:type="character" w:customStyle="1" w:styleId="Heading9Char">
+    <w:name w:val="Heading 9 Char"/>
+    <w:basedOn w:val="DefaultParagraphFont"/>
+    <w:link w:val="Heading9"/>
+    <w:uiPriority w:val="9"/>
+    <w:semiHidden/>
+    <w:rsid w:val="00B477BF"/>
+    <w:rPr>
+      <w:rFonts w:asciiTheme="majorHAnsi" w:eastAsiaTheme="majorEastAsia" w:hAnsiTheme="majorHAnsi" w:cstheme="majorBidi"/>
+      <w:i/>
+      <w:iCs/>
+      <w:color w:val="404040" w:themeColor="text1" w:themeTint="BF"/>
+      <w:sz w:val="20"/>
+      <w:szCs w:val="20"/>
+    </w:rPr>
   </w:style>
 </w:styles>
 </file>

</xml_diff>